<commit_message>
working on 20240227 feedback. Replaced chpt 2-3 voice files
</commit_message>
<xml_diff>
--- a/files/2024.02.04/第二 第三章反馈 20240204/（反馈修改用修订功能标注）第二章 周改230710 王 郭修改（含教学）（已加立绘，bgm）20231130.docx
+++ b/files/2024.02.04/第二 第三章反馈 20240204/（反馈修改用修订功能标注）第二章 周改230710 王 郭修改（含教学）（已加立绘，bgm）20231130.docx
@@ -1,6 +1,6 @@
 
 <file path=word/document.xml><?xml version="1.0" encoding="utf-8"?>
-<w:document xmlns:wpc="http://schemas.microsoft.com/office/word/2010/wordprocessingCanvas" xmlns:mc="http://schemas.openxmlformats.org/markup-compatibility/2006" xmlns:o="urn:schemas-microsoft-com:office:office" xmlns:r="http://schemas.openxmlformats.org/officeDocument/2006/relationships" xmlns:m="http://schemas.openxmlformats.org/officeDocument/2006/math" xmlns:v="urn:schemas-microsoft-com:vml" xmlns:wp14="http://schemas.microsoft.com/office/word/2010/wordprocessingDrawing" xmlns:wp="http://schemas.openxmlformats.org/drawingml/2006/wordprocessingDrawing" xmlns:w10="urn:schemas-microsoft-com:office:word" xmlns:w="http://schemas.openxmlformats.org/wordprocessingml/2006/main" xmlns:w14="http://schemas.microsoft.com/office/word/2010/wordml" xmlns:w15="http://schemas.microsoft.com/office/word/2012/wordml" xmlns:wpg="http://schemas.microsoft.com/office/word/2010/wordprocessingGroup" xmlns:wpi="http://schemas.microsoft.com/office/word/2010/wordprocessingInk" xmlns:wne="http://schemas.microsoft.com/office/word/2006/wordml" xmlns:wps="http://schemas.microsoft.com/office/word/2010/wordprocessingShape" mc:Ignorable="w14 w15 wp14">
+<w:document xmlns:wpc="http://schemas.microsoft.com/office/word/2010/wordprocessingCanvas" xmlns:cx="http://schemas.microsoft.com/office/drawing/2014/chartex" xmlns:cx1="http://schemas.microsoft.com/office/drawing/2015/9/8/chartex" xmlns:cx2="http://schemas.microsoft.com/office/drawing/2015/10/21/chartex" xmlns:cx3="http://schemas.microsoft.com/office/drawing/2016/5/9/chartex" xmlns:cx4="http://schemas.microsoft.com/office/drawing/2016/5/10/chartex" xmlns:cx5="http://schemas.microsoft.com/office/drawing/2016/5/11/chartex" xmlns:cx6="http://schemas.microsoft.com/office/drawing/2016/5/12/chartex" xmlns:cx7="http://schemas.microsoft.com/office/drawing/2016/5/13/chartex" xmlns:cx8="http://schemas.microsoft.com/office/drawing/2016/5/14/chartex" xmlns:mc="http://schemas.openxmlformats.org/markup-compatibility/2006" xmlns:aink="http://schemas.microsoft.com/office/drawing/2016/ink" xmlns:am3d="http://schemas.microsoft.com/office/drawing/2017/model3d" xmlns:o="urn:schemas-microsoft-com:office:office" xmlns:oel="http://schemas.microsoft.com/office/2019/extlst" xmlns:r="http://schemas.openxmlformats.org/officeDocument/2006/relationships" xmlns:m="http://schemas.openxmlformats.org/officeDocument/2006/math" xmlns:v="urn:schemas-microsoft-com:vml" xmlns:wp14="http://schemas.microsoft.com/office/word/2010/wordprocessingDrawing" xmlns:wp="http://schemas.openxmlformats.org/drawingml/2006/wordprocessingDrawing" xmlns:w10="urn:schemas-microsoft-com:office:word" xmlns:w="http://schemas.openxmlformats.org/wordprocessingml/2006/main" xmlns:w14="http://schemas.microsoft.com/office/word/2010/wordml" xmlns:w15="http://schemas.microsoft.com/office/word/2012/wordml" xmlns:w16cex="http://schemas.microsoft.com/office/word/2018/wordml/cex" xmlns:w16cid="http://schemas.microsoft.com/office/word/2016/wordml/cid" xmlns:w16="http://schemas.microsoft.com/office/word/2018/wordml" xmlns:w16sdtdh="http://schemas.microsoft.com/office/word/2020/wordml/sdtdatahash" xmlns:w16se="http://schemas.microsoft.com/office/word/2015/wordml/symex" xmlns:wpg="http://schemas.microsoft.com/office/word/2010/wordprocessingGroup" xmlns:wpi="http://schemas.microsoft.com/office/word/2010/wordprocessingInk" xmlns:wne="http://schemas.microsoft.com/office/word/2006/wordml" xmlns:wps="http://schemas.microsoft.com/office/word/2010/wordprocessingShape" mc:Ignorable="w14 w15 w16se w16cid w16 w16cex w16sdtdh wp14">
   <w:body>
     <w:p>
       <w:pPr>
@@ -835,7 +835,6 @@
         <w:rPr>
           <w:ins w:id="1" w:author="Ryan" w:date="2024-02-04T10:13:00Z"/>
           <w:color w:val="000000"/>
-          <w:sz w:val="21"/>
           <w:szCs w:val="21"/>
           <w:rPrChange w:id="2" w:author="Ryan" w:date="2024-02-04T10:13:00Z">
             <w:rPr>
@@ -859,14 +858,7 @@
         </w:r>
         <w:r>
           <w:rPr>
-            <w:rFonts w:hint="eastAsia"/>
             <w:highlight w:val="yellow"/>
-            <w:rPrChange w:id="7" w:author="Ryan" w:date="2024-02-04T10:13:00Z">
-              <w:rPr>
-                <w:rFonts w:hint="eastAsia"/>
-                <w:highlight w:val="yellow"/>
-              </w:rPr>
-            </w:rPrChange>
           </w:rPr>
           <w:t>{显示立绘</w:t>
         </w:r>
@@ -876,7 +868,7 @@
             <w:sz w:val="21"/>
             <w:szCs w:val="21"/>
             <w:highlight w:val="yellow"/>
-            <w:rPrChange w:id="8" w:author="Ryan" w:date="2024-02-04T10:13:00Z">
+            <w:rPrChange w:id="7" w:author="Ryan" w:date="2024-02-04T10:13:00Z">
               <w:rPr>
                 <w:color w:val="000000"/>
                 <w:szCs w:val="21"/>
@@ -887,14 +879,7 @@
         </w:r>
         <w:r>
           <w:rPr>
-            <w:rFonts w:hint="eastAsia"/>
             <w:highlight w:val="yellow"/>
-            <w:rPrChange w:id="9" w:author="Ryan" w:date="2024-02-04T10:13:00Z">
-              <w:rPr>
-                <w:rFonts w:hint="eastAsia"/>
-                <w:highlight w:val="yellow"/>
-              </w:rPr>
-            </w:rPrChange>
           </w:rPr>
           <w:t>}</w:t>
         </w:r>
@@ -906,7 +891,7 @@
         <w:spacing w:before="0" w:beforeAutospacing="0" w:after="0" w:afterAutospacing="0" w:line="309" w:lineRule="auto"/>
         <w:jc w:val="both"/>
         <w:rPr>
-          <w:ins w:id="10" w:author="Ryan" w:date="2024-02-04T10:14:00Z"/>
+          <w:ins w:id="8" w:author="Ryan" w:date="2024-02-04T10:14:00Z"/>
           <w:color w:val="000000"/>
           <w:sz w:val="21"/>
           <w:szCs w:val="21"/>
@@ -968,11 +953,8 @@
         <w:pStyle w:val="paragraph"/>
         <w:spacing w:before="0" w:beforeAutospacing="0" w:after="0" w:afterAutospacing="0" w:line="309" w:lineRule="auto"/>
         <w:jc w:val="both"/>
-        <w:rPr>
-          <w:rFonts w:hint="eastAsia"/>
-        </w:rPr>
-      </w:pPr>
-      <w:ins w:id="11" w:author="Ryan" w:date="2024-02-04T10:14:00Z">
+      </w:pPr>
+      <w:ins w:id="9" w:author="Ryan" w:date="2024-02-04T10:14:00Z">
         <w:r>
           <w:rPr>
             <w:highlight w:val="yellow"/>
@@ -2098,7 +2080,7 @@
         </w:rPr>
         <w:t>XY11</w:t>
       </w:r>
-      <w:ins w:id="12" w:author="Ryan" w:date="2024-02-04T10:14:00Z">
+      <w:ins w:id="10" w:author="Ryan" w:date="2024-02-04T10:14:00Z">
         <w:r>
           <w:rPr>
             <w:highlight w:val="yellow"/>
@@ -2106,7 +2088,7 @@
           <w:t>jy</w:t>
         </w:r>
       </w:ins>
-      <w:del w:id="13" w:author="Ryan" w:date="2024-02-04T10:14:00Z">
+      <w:del w:id="11" w:author="Ryan" w:date="2024-02-04T10:14:00Z">
         <w:r>
           <w:rPr>
             <w:highlight w:val="yellow"/>
@@ -2202,7 +2184,7 @@
         </w:rPr>
         <w:t>LY1</w:t>
       </w:r>
-      <w:ins w:id="14" w:author="Ryan" w:date="2024-02-04T10:16:00Z">
+      <w:ins w:id="12" w:author="Ryan" w:date="2024-02-04T10:16:00Z">
         <w:r>
           <w:rPr>
             <w:highlight w:val="yellow"/>
@@ -2210,7 +2192,7 @@
           <w:t>2gx</w:t>
         </w:r>
       </w:ins>
-      <w:del w:id="15" w:author="Ryan" w:date="2024-02-04T10:16:00Z">
+      <w:del w:id="13" w:author="Ryan" w:date="2024-02-04T10:16:00Z">
         <w:r>
           <w:rPr>
             <w:highlight w:val="yellow"/>
@@ -2292,7 +2274,7 @@
         </w:rPr>
         <w:t>XY11</w:t>
       </w:r>
-      <w:ins w:id="16" w:author="Ryan" w:date="2024-02-04T10:17:00Z">
+      <w:ins w:id="14" w:author="Ryan" w:date="2024-02-04T10:17:00Z">
         <w:r>
           <w:rPr>
             <w:highlight w:val="yellow"/>
@@ -2300,7 +2282,7 @@
           <w:t>cx</w:t>
         </w:r>
       </w:ins>
-      <w:del w:id="17" w:author="Ryan" w:date="2024-02-04T10:17:00Z">
+      <w:del w:id="15" w:author="Ryan" w:date="2024-02-04T10:17:00Z">
         <w:r>
           <w:rPr>
             <w:highlight w:val="yellow"/>
@@ -2779,7 +2761,7 @@
         <w:spacing w:before="0" w:beforeAutospacing="0" w:after="0" w:afterAutospacing="0" w:line="309" w:lineRule="auto"/>
         <w:jc w:val="both"/>
         <w:rPr>
-          <w:ins w:id="18" w:author="Ryan" w:date="2024-02-04T10:17:00Z"/>
+          <w:ins w:id="16" w:author="Ryan" w:date="2024-02-04T10:17:00Z"/>
           <w:rFonts w:ascii="Calibri" w:hAnsi="Calibri" w:cs="Times New Roman"/>
         </w:rPr>
       </w:pPr>
@@ -2841,7 +2823,7 @@
           <w:rFonts w:ascii="Calibri" w:hAnsi="Calibri" w:cs="Times New Roman"/>
         </w:rPr>
       </w:pPr>
-      <w:ins w:id="19" w:author="Ryan" w:date="2024-02-04T10:17:00Z">
+      <w:ins w:id="17" w:author="Ryan" w:date="2024-02-04T10:17:00Z">
         <w:r>
           <w:rPr>
             <w:rFonts w:ascii="Calibri" w:hAnsi="Calibri" w:cs="Times New Roman" w:hint="eastAsia"/>
@@ -2855,7 +2837,7 @@
           <w:t>（</w:t>
         </w:r>
       </w:ins>
-      <w:ins w:id="20" w:author="Ryan" w:date="2024-02-04T10:18:00Z">
+      <w:ins w:id="18" w:author="Ryan" w:date="2024-02-04T10:18:00Z">
         <w:r>
           <w:rPr>
             <w:rFonts w:hint="eastAsia"/>
@@ -2870,7 +2852,7 @@
           <w:t>WH12zm消失</w:t>
         </w:r>
       </w:ins>
-      <w:ins w:id="21" w:author="Ryan" w:date="2024-02-04T10:17:00Z">
+      <w:ins w:id="19" w:author="Ryan" w:date="2024-02-04T10:17:00Z">
         <w:r>
           <w:rPr>
             <w:rFonts w:ascii="Calibri" w:hAnsi="Calibri" w:cs="Times New Roman"/>
@@ -3177,49 +3159,31 @@
         <w:rPr>
           <w:rFonts w:hint="eastAsia"/>
           <w:highlight w:val="yellow"/>
-          <w:rPrChange w:id="22" w:author="Ryan" w:date="2024-02-04T10:19:00Z">
-            <w:rPr>
-              <w:rFonts w:hint="eastAsia"/>
-              <w:highlight w:val="yellow"/>
-            </w:rPr>
-          </w:rPrChange>
         </w:rPr>
         <w:t>绘</w:t>
       </w:r>
-      <w:ins w:id="23" w:author="Ryan" w:date="2024-02-04T10:19:00Z">
+      <w:ins w:id="20" w:author="Ryan" w:date="2024-02-04T10:19:00Z">
         <w:r>
           <w:rPr>
             <w:highlight w:val="yellow"/>
-            <w:rPrChange w:id="24" w:author="Ryan" w:date="2024-02-04T10:19:00Z">
+            <w:rPrChange w:id="21" w:author="Ryan" w:date="2024-02-04T10:19:00Z">
               <w:rPr/>
             </w:rPrChange>
           </w:rPr>
           <w:t>XY11wx</w:t>
         </w:r>
       </w:ins>
-      <w:del w:id="25" w:author="Ryan" w:date="2024-02-04T10:19:00Z">
+      <w:del w:id="22" w:author="Ryan" w:date="2024-02-04T10:19:00Z">
         <w:r>
           <w:rPr>
             <w:highlight w:val="yellow"/>
-            <w:rPrChange w:id="26" w:author="Ryan" w:date="2024-02-04T10:19:00Z">
-              <w:rPr>
-                <w:highlight w:val="yellow"/>
-              </w:rPr>
-            </w:rPrChange>
           </w:rPr>
           <w:delText>XY11bx</w:delText>
         </w:r>
       </w:del>
       <w:r>
         <w:rPr>
-          <w:rFonts w:hint="eastAsia"/>
-          <w:highlight w:val="yellow"/>
-          <w:rPrChange w:id="27" w:author="Ryan" w:date="2024-02-04T10:19:00Z">
-            <w:rPr>
-              <w:rFonts w:hint="eastAsia"/>
-              <w:highlight w:val="yellow"/>
-            </w:rPr>
-          </w:rPrChange>
+          <w:highlight w:val="yellow"/>
         </w:rPr>
         <w:t>}</w:t>
       </w:r>
@@ -3288,7 +3252,7 @@
         <w:spacing w:before="0" w:beforeAutospacing="0" w:after="0" w:afterAutospacing="0" w:line="309" w:lineRule="auto"/>
         <w:jc w:val="both"/>
         <w:rPr>
-          <w:ins w:id="28" w:author="Ryan" w:date="2024-02-04T10:19:00Z"/>
+          <w:ins w:id="23" w:author="Ryan" w:date="2024-02-04T10:19:00Z"/>
           <w:rFonts w:ascii="Calibri" w:hAnsi="Calibri" w:cs="Times New Roman"/>
         </w:rPr>
       </w:pPr>
@@ -3323,7 +3287,7 @@
           <w:rFonts w:ascii="Calibri" w:hAnsi="Calibri" w:cs="Times New Roman"/>
         </w:rPr>
       </w:pPr>
-      <w:ins w:id="29" w:author="Ryan" w:date="2024-02-04T10:19:00Z">
+      <w:ins w:id="24" w:author="Ryan" w:date="2024-02-04T10:19:00Z">
         <w:r>
           <w:rPr>
             <w:rFonts w:ascii="Calibri" w:hAnsi="Calibri" w:cs="Times New Roman" w:hint="eastAsia"/>
@@ -3805,7 +3769,7 @@
         <w:spacing w:before="0" w:beforeAutospacing="0" w:after="0" w:afterAutospacing="0" w:line="309" w:lineRule="auto"/>
         <w:jc w:val="both"/>
         <w:rPr>
-          <w:ins w:id="30" w:author="Ryan" w:date="2024-02-04T10:21:00Z"/>
+          <w:ins w:id="25" w:author="Ryan" w:date="2024-02-04T10:21:00Z"/>
           <w:rFonts w:ascii="Calibri" w:hAnsi="Calibri" w:cs="Times New Roman"/>
         </w:rPr>
       </w:pPr>
@@ -3851,7 +3815,7 @@
     </w:p>
     <w:p>
       <w:pPr>
-        <w:pPrChange w:id="31" w:author="Ryan" w:date="2024-02-04T10:22:00Z">
+        <w:pPrChange w:id="26" w:author="Ryan" w:date="2024-02-04T10:22:00Z">
           <w:pPr>
             <w:pStyle w:val="paragraph"/>
             <w:spacing w:before="0" w:beforeAutospacing="0" w:after="0" w:afterAutospacing="0" w:line="309" w:lineRule="auto"/>
@@ -3859,7 +3823,7 @@
           </w:pPr>
         </w:pPrChange>
       </w:pPr>
-      <w:ins w:id="32" w:author="Ryan" w:date="2024-02-04T10:22:00Z">
+      <w:ins w:id="27" w:author="Ryan" w:date="2024-02-04T10:22:00Z">
         <w:r>
           <w:t>#</w:t>
         </w:r>
@@ -3874,19 +3838,13 @@
           <w:rPr>
             <w:rFonts w:hint="eastAsia"/>
             <w:highlight w:val="yellow"/>
-            <w:rPrChange w:id="33" w:author="Ryan" w:date="2024-02-04T10:22:00Z">
-              <w:rPr>
-                <w:rFonts w:hint="eastAsia"/>
-                <w:highlight w:val="yellow"/>
-              </w:rPr>
-            </w:rPrChange>
           </w:rPr>
           <w:t>绘</w:t>
         </w:r>
         <w:r>
           <w:rPr>
             <w:highlight w:val="yellow"/>
-            <w:rPrChange w:id="34" w:author="Ryan" w:date="2024-02-04T10:22:00Z">
+            <w:rPrChange w:id="28" w:author="Ryan" w:date="2024-02-04T10:22:00Z">
               <w:rPr/>
             </w:rPrChange>
           </w:rPr>
@@ -3894,14 +3852,7 @@
         </w:r>
         <w:r>
           <w:rPr>
-            <w:rFonts w:hint="eastAsia"/>
             <w:highlight w:val="yellow"/>
-            <w:rPrChange w:id="35" w:author="Ryan" w:date="2024-02-04T10:22:00Z">
-              <w:rPr>
-                <w:rFonts w:hint="eastAsia"/>
-                <w:highlight w:val="yellow"/>
-              </w:rPr>
-            </w:rPrChange>
           </w:rPr>
           <w:t xml:space="preserve"> }</w:t>
         </w:r>
@@ -4304,10 +4255,10 @@
     <w:p>
       <w:pPr>
         <w:rPr>
-          <w:ins w:id="36" w:author="Ryan" w:date="2024-02-04T10:25:00Z"/>
-        </w:rPr>
-      </w:pPr>
-      <w:ins w:id="37" w:author="Ryan" w:date="2024-02-04T10:25:00Z">
+          <w:ins w:id="29" w:author="Ryan" w:date="2024-02-04T10:25:00Z"/>
+        </w:rPr>
+      </w:pPr>
+      <w:ins w:id="30" w:author="Ryan" w:date="2024-02-04T10:25:00Z">
         <w:r>
           <w:t>#</w:t>
         </w:r>
@@ -4343,10 +4294,10 @@
     <w:p>
       <w:pPr>
         <w:rPr>
-          <w:del w:id="38" w:author="Ryan" w:date="2024-02-04T10:25:00Z"/>
-        </w:rPr>
-      </w:pPr>
-      <w:del w:id="39" w:author="Ryan" w:date="2024-02-04T10:25:00Z">
+          <w:del w:id="31" w:author="Ryan" w:date="2024-02-04T10:25:00Z"/>
+        </w:rPr>
+      </w:pPr>
+      <w:del w:id="32" w:author="Ryan" w:date="2024-02-04T10:25:00Z">
         <w:r>
           <w:delText>#</w:delText>
         </w:r>
@@ -5251,7 +5202,7 @@
         <w:spacing w:before="0" w:beforeAutospacing="0" w:after="0" w:afterAutospacing="0" w:line="309" w:lineRule="auto"/>
         <w:jc w:val="both"/>
         <w:rPr>
-          <w:ins w:id="40" w:author="Ryan" w:date="2024-02-04T10:26:00Z"/>
+          <w:ins w:id="33" w:author="Ryan" w:date="2024-02-04T10:26:00Z"/>
           <w:color w:val="000000"/>
           <w:sz w:val="21"/>
           <w:szCs w:val="21"/>
@@ -5272,21 +5223,16 @@
         <w:pStyle w:val="paragraph"/>
         <w:spacing w:before="0" w:beforeAutospacing="0" w:after="0" w:afterAutospacing="0" w:line="309" w:lineRule="auto"/>
         <w:jc w:val="both"/>
-        <w:rPr>
-          <w:rFonts w:hint="eastAsia"/>
-        </w:rPr>
-      </w:pPr>
-      <w:ins w:id="41" w:author="Ryan" w:date="2024-02-04T10:26:00Z">
+      </w:pPr>
+      <w:ins w:id="34" w:author="Ryan" w:date="2024-02-04T10:26:00Z">
         <w:r>
           <w:rPr>
-            <w:rFonts w:hint="eastAsia"/>
             <w:color w:val="000000"/>
             <w:sz w:val="21"/>
             <w:szCs w:val="21"/>
             <w:highlight w:val="yellow"/>
-            <w:rPrChange w:id="42" w:author="Ryan" w:date="2024-02-04T10:26:00Z">
+            <w:rPrChange w:id="35" w:author="Ryan" w:date="2024-02-04T10:26:00Z">
               <w:rPr>
-                <w:rFonts w:hint="eastAsia"/>
                 <w:color w:val="000000"/>
                 <w:sz w:val="21"/>
                 <w:szCs w:val="21"/>
@@ -5342,7 +5288,7 @@
         </w:rPr>
         <w:t>WH11</w:t>
       </w:r>
-      <w:ins w:id="43" w:author="Ryan" w:date="2024-02-04T10:27:00Z">
+      <w:ins w:id="36" w:author="Ryan" w:date="2024-02-04T10:27:00Z">
         <w:r>
           <w:rPr>
             <w:highlight w:val="yellow"/>
@@ -5350,7 +5296,7 @@
           <w:t>gx</w:t>
         </w:r>
       </w:ins>
-      <w:del w:id="44" w:author="Ryan" w:date="2024-02-04T10:27:00Z">
+      <w:del w:id="37" w:author="Ryan" w:date="2024-02-04T10:27:00Z">
         <w:r>
           <w:rPr>
             <w:highlight w:val="yellow"/>
@@ -5555,49 +5501,31 @@
         <w:rPr>
           <w:rFonts w:hint="eastAsia"/>
           <w:highlight w:val="yellow"/>
-          <w:rPrChange w:id="45" w:author="Ryan" w:date="2024-02-04T10:28:00Z">
-            <w:rPr>
-              <w:rFonts w:hint="eastAsia"/>
-              <w:highlight w:val="yellow"/>
-            </w:rPr>
-          </w:rPrChange>
         </w:rPr>
         <w:t>绘</w:t>
       </w:r>
-      <w:ins w:id="46" w:author="Ryan" w:date="2024-02-04T10:28:00Z">
+      <w:ins w:id="38" w:author="Ryan" w:date="2024-02-04T10:28:00Z">
         <w:r>
           <w:rPr>
             <w:highlight w:val="yellow"/>
-            <w:rPrChange w:id="47" w:author="Ryan" w:date="2024-02-04T10:28:00Z">
+            <w:rPrChange w:id="39" w:author="Ryan" w:date="2024-02-04T10:28:00Z">
               <w:rPr/>
             </w:rPrChange>
           </w:rPr>
           <w:t>ZZ13ys</w:t>
         </w:r>
       </w:ins>
-      <w:del w:id="48" w:author="Ryan" w:date="2024-02-04T10:28:00Z">
+      <w:del w:id="40" w:author="Ryan" w:date="2024-02-04T10:28:00Z">
         <w:r>
           <w:rPr>
             <w:highlight w:val="yellow"/>
-            <w:rPrChange w:id="49" w:author="Ryan" w:date="2024-02-04T10:28:00Z">
-              <w:rPr>
-                <w:highlight w:val="yellow"/>
-              </w:rPr>
-            </w:rPrChange>
           </w:rPr>
           <w:delText>ZZ14jy</w:delText>
         </w:r>
       </w:del>
       <w:r>
         <w:rPr>
-          <w:rFonts w:hint="eastAsia"/>
-          <w:highlight w:val="yellow"/>
-          <w:rPrChange w:id="50" w:author="Ryan" w:date="2024-02-04T10:28:00Z">
-            <w:rPr>
-              <w:rFonts w:hint="eastAsia"/>
-              <w:highlight w:val="yellow"/>
-            </w:rPr>
-          </w:rPrChange>
+          <w:highlight w:val="yellow"/>
         </w:rPr>
         <w:t>}</w:t>
       </w:r>
@@ -5794,7 +5722,7 @@
       </w:r>
     </w:p>
     <w:p>
-      <w:bookmarkStart w:id="51" w:name="OLE_LINK16"/>
+      <w:bookmarkStart w:id="41" w:name="OLE_LINK16"/>
       <w:r>
         <w:rPr>
           <w:highlight w:val="cyan"/>
@@ -5828,14 +5756,13 @@
         <w:spacing w:before="0" w:beforeAutospacing="0" w:after="0" w:afterAutospacing="0" w:line="309" w:lineRule="auto"/>
         <w:jc w:val="both"/>
         <w:rPr>
-          <w:ins w:id="52" w:author="Ryan" w:date="2024-02-04T10:28:00Z"/>
-          <w:rFonts w:hint="eastAsia"/>
-        </w:rPr>
-        <w:pPrChange w:id="53" w:author="Ryan" w:date="2024-02-04T10:28:00Z">
+          <w:ins w:id="42" w:author="Ryan" w:date="2024-02-04T10:28:00Z"/>
+        </w:rPr>
+        <w:pPrChange w:id="43" w:author="Ryan" w:date="2024-02-04T10:28:00Z">
           <w:pPr/>
         </w:pPrChange>
       </w:pPr>
-      <w:ins w:id="54" w:author="Ryan" w:date="2024-02-04T10:28:00Z">
+      <w:ins w:id="44" w:author="Ryan" w:date="2024-02-04T10:28:00Z">
         <w:r>
           <w:rPr>
             <w:rFonts w:hint="eastAsia"/>
@@ -5848,13 +5775,7 @@
         </w:r>
       </w:ins>
     </w:p>
-    <w:p>
-      <w:pPr>
-        <w:rPr>
-          <w:rFonts w:hint="eastAsia"/>
-        </w:rPr>
-      </w:pPr>
-    </w:p>
+    <w:p/>
     <w:p>
       <w:r>
         <w:t>#</w:t>
@@ -5880,7 +5801,7 @@
         <w:t>rz}</w:t>
       </w:r>
     </w:p>
-    <w:bookmarkEnd w:id="51"/>
+    <w:bookmarkEnd w:id="41"/>
     <w:p>
       <w:pPr>
         <w:pStyle w:val="paragraph"/>
@@ -6417,7 +6338,7 @@
         <w:spacing w:before="0" w:beforeAutospacing="0" w:after="0" w:afterAutospacing="0" w:line="309" w:lineRule="auto"/>
         <w:jc w:val="both"/>
         <w:rPr>
-          <w:ins w:id="55" w:author="Ryan" w:date="2024-02-04T10:29:00Z"/>
+          <w:ins w:id="45" w:author="Ryan" w:date="2024-02-04T10:29:00Z"/>
           <w:rFonts w:ascii="Calibri" w:hAnsi="Calibri" w:cs="Times New Roman"/>
         </w:rPr>
       </w:pPr>
@@ -6458,7 +6379,7 @@
         <w:spacing w:before="0" w:beforeAutospacing="0" w:after="0" w:afterAutospacing="0" w:line="309" w:lineRule="auto"/>
         <w:jc w:val="both"/>
         <w:rPr>
-          <w:ins w:id="56" w:author="Ryan" w:date="2024-02-04T10:44:00Z"/>
+          <w:ins w:id="46" w:author="Ryan" w:date="2024-02-04T10:44:00Z"/>
           <w:color w:val="000000"/>
           <w:sz w:val="21"/>
           <w:szCs w:val="21"/>
@@ -6471,13 +6392,8 @@
         <w:pStyle w:val="paragraph"/>
         <w:spacing w:before="0" w:beforeAutospacing="0" w:after="0" w:afterAutospacing="0" w:line="309" w:lineRule="auto"/>
         <w:jc w:val="both"/>
-        <w:rPr>
-          <w:rPrChange w:id="57" w:author="Ryan" w:date="2024-02-04T10:29:00Z">
-            <w:rPr/>
-          </w:rPrChange>
-        </w:rPr>
-      </w:pPr>
-      <w:ins w:id="58" w:author="Ryan" w:date="2024-02-04T10:29:00Z">
+      </w:pPr>
+      <w:ins w:id="47" w:author="Ryan" w:date="2024-02-04T10:29:00Z">
         <w:r>
           <w:rPr>
             <w:rFonts w:hint="eastAsia"/>
@@ -6499,7 +6415,7 @@
           <w:t>出来之前王浩和智子立绘消失</w:t>
         </w:r>
       </w:ins>
-      <w:ins w:id="59" w:author="Ryan" w:date="2024-02-04T10:44:00Z">
+      <w:ins w:id="48" w:author="Ryan" w:date="2024-02-04T10:44:00Z">
         <w:r>
           <w:rPr>
             <w:rFonts w:hint="eastAsia"/>
@@ -6511,7 +6427,7 @@
           <w:t>，然后保持画面上有两个人说话</w:t>
         </w:r>
       </w:ins>
-      <w:ins w:id="60" w:author="Ryan" w:date="2024-02-04T10:29:00Z">
+      <w:ins w:id="49" w:author="Ryan" w:date="2024-02-04T10:29:00Z">
         <w:r>
           <w:rPr>
             <w:rFonts w:hint="eastAsia"/>
@@ -6541,7 +6457,7 @@
         </w:rPr>
         <w:t>XY1</w:t>
       </w:r>
-      <w:ins w:id="61" w:author="Ryan" w:date="2024-02-04T10:45:00Z">
+      <w:ins w:id="50" w:author="Ryan" w:date="2024-02-04T10:45:00Z">
         <w:r>
           <w:rPr>
             <w:highlight w:val="yellow"/>
@@ -6549,7 +6465,7 @@
           <w:t>3</w:t>
         </w:r>
       </w:ins>
-      <w:del w:id="62" w:author="Ryan" w:date="2024-02-04T10:45:00Z">
+      <w:del w:id="51" w:author="Ryan" w:date="2024-02-04T10:45:00Z">
         <w:r>
           <w:rPr>
             <w:highlight w:val="yellow"/>
@@ -6557,7 +6473,7 @@
           <w:delText>2</w:delText>
         </w:r>
       </w:del>
-      <w:ins w:id="63" w:author="Ryan" w:date="2024-02-04T10:45:00Z">
+      <w:ins w:id="52" w:author="Ryan" w:date="2024-02-04T10:45:00Z">
         <w:r>
           <w:rPr>
             <w:highlight w:val="yellow"/>
@@ -6565,7 +6481,7 @@
           <w:t>w</w:t>
         </w:r>
       </w:ins>
-      <w:del w:id="64" w:author="Ryan" w:date="2024-02-04T10:45:00Z">
+      <w:del w:id="53" w:author="Ryan" w:date="2024-02-04T10:45:00Z">
         <w:r>
           <w:rPr>
             <w:highlight w:val="yellow"/>
@@ -6573,7 +6489,7 @@
           <w:delText>d</w:delText>
         </w:r>
       </w:del>
-      <w:ins w:id="65" w:author="Ryan" w:date="2024-02-04T10:45:00Z">
+      <w:ins w:id="54" w:author="Ryan" w:date="2024-02-04T10:45:00Z">
         <w:r>
           <w:rPr>
             <w:highlight w:val="yellow"/>
@@ -6581,7 +6497,7 @@
           <w:t>x</w:t>
         </w:r>
       </w:ins>
-      <w:del w:id="66" w:author="Ryan" w:date="2024-02-04T10:45:00Z">
+      <w:del w:id="55" w:author="Ryan" w:date="2024-02-04T10:45:00Z">
         <w:r>
           <w:rPr>
             <w:highlight w:val="yellow"/>
@@ -6600,6 +6516,10 @@
     <w:p>
       <w:pPr>
         <w:pStyle w:val="paragraph"/>
+        <w:numPr>
+          <w:ilvl w:val="0"/>
+          <w:numId w:val="1"/>
+        </w:numPr>
         <w:spacing w:before="0" w:beforeAutospacing="0" w:after="0" w:afterAutospacing="0" w:line="309" w:lineRule="auto"/>
         <w:jc w:val="both"/>
         <w:rPr>
@@ -6607,6 +6527,13 @@
           <w:sz w:val="21"/>
           <w:szCs w:val="21"/>
         </w:rPr>
+        <w:pPrChange w:id="56" w:author="海荣 吴" w:date="2024-02-04T22:03:00Z">
+          <w:pPr>
+            <w:pStyle w:val="paragraph"/>
+            <w:spacing w:before="0" w:beforeAutospacing="0" w:after="0" w:afterAutospacing="0" w:line="309" w:lineRule="auto"/>
+            <w:jc w:val="both"/>
+          </w:pPr>
+        </w:pPrChange>
       </w:pPr>
       <w:r>
         <w:rPr>
@@ -6648,7 +6575,27 @@
           <w:sz w:val="21"/>
           <w:szCs w:val="21"/>
         </w:rPr>
-        <w:t>王浩。</w:t>
+        <w:t>王</w:t>
+      </w:r>
+      <w:proofErr w:type="gramStart"/>
+      <w:r>
+        <w:rPr>
+          <w:rFonts w:hint="eastAsia"/>
+          <w:color w:val="000000"/>
+          <w:sz w:val="21"/>
+          <w:szCs w:val="21"/>
+        </w:rPr>
+        <w:t>浩</w:t>
+      </w:r>
+      <w:proofErr w:type="gramEnd"/>
+      <w:r>
+        <w:rPr>
+          <w:rFonts w:hint="eastAsia"/>
+          <w:color w:val="000000"/>
+          <w:sz w:val="21"/>
+          <w:szCs w:val="21"/>
+        </w:rPr>
+        <w:t>。</w:t>
       </w:r>
     </w:p>
     <w:p>
@@ -6660,8 +6607,17 @@
           <w:rFonts w:hint="eastAsia"/>
           <w:highlight w:val="yellow"/>
         </w:rPr>
-        <w:t>{显示立绘</w:t>
-      </w:r>
+        <w:t>{</w:t>
+      </w:r>
+      <w:proofErr w:type="gramStart"/>
+      <w:r>
+        <w:rPr>
+          <w:rFonts w:hint="eastAsia"/>
+          <w:highlight w:val="yellow"/>
+        </w:rPr>
+        <w:t>显示立绘</w:t>
+      </w:r>
+      <w:proofErr w:type="gramEnd"/>
       <w:r>
         <w:rPr>
           <w:highlight w:val="yellow"/>
@@ -7135,7 +7091,7 @@
         </w:rPr>
         <w:t>{显示立绘</w:t>
       </w:r>
-      <w:del w:id="67" w:author="Ryan" w:date="2024-02-04T10:46:00Z">
+      <w:del w:id="57" w:author="Ryan" w:date="2024-02-04T10:46:00Z">
         <w:r>
           <w:rPr>
             <w:highlight w:val="yellow"/>
@@ -7143,7 +7099,7 @@
           <w:delText>WH11rz</w:delText>
         </w:r>
       </w:del>
-      <w:ins w:id="68" w:author="Ryan" w:date="2024-02-04T10:46:00Z">
+      <w:ins w:id="58" w:author="Ryan" w:date="2024-02-04T10:46:00Z">
         <w:r>
           <w:rPr>
             <w:highlight w:val="yellow"/>
@@ -7511,59 +7467,27 @@
         <w:pStyle w:val="paragraph"/>
         <w:spacing w:before="0" w:beforeAutospacing="0" w:after="0" w:afterAutospacing="0" w:line="309" w:lineRule="auto"/>
         <w:jc w:val="both"/>
-        <w:rPr>
-          <w:rFonts w:hint="eastAsia"/>
-          <w:rPrChange w:id="69" w:author="Ryan" w:date="2024-02-04T10:48:00Z">
-            <w:rPr>
-              <w:rFonts w:hint="eastAsia"/>
-            </w:rPr>
-          </w:rPrChange>
-        </w:rPr>
-      </w:pPr>
-      <w:ins w:id="70" w:author="Ryan" w:date="2024-02-04T10:47:00Z">
-        <w:r>
-          <w:rPr>
-            <w:rFonts w:hint="eastAsia"/>
-            <w:highlight w:val="yellow"/>
-            <w:rPrChange w:id="71" w:author="Ryan" w:date="2024-02-04T10:48:00Z">
-              <w:rPr>
-                <w:rFonts w:hint="eastAsia"/>
-              </w:rPr>
-            </w:rPrChange>
-          </w:rPr>
-          <w:t>#</w:t>
-        </w:r>
+      </w:pPr>
+      <w:ins w:id="59" w:author="Ryan" w:date="2024-02-04T10:47:00Z">
         <w:r>
           <w:rPr>
             <w:highlight w:val="yellow"/>
-            <w:rPrChange w:id="72" w:author="Ryan" w:date="2024-02-04T10:48:00Z">
+            <w:rPrChange w:id="60" w:author="Ryan" w:date="2024-02-04T10:48:00Z">
               <w:rPr/>
             </w:rPrChange>
           </w:rPr>
-          <w:t>(这后面的对话也是同一时间画面</w:t>
+          <w:t>#(这后面的对话也是同一时间画面</w:t>
         </w:r>
       </w:ins>
-      <w:ins w:id="73" w:author="Ryan" w:date="2024-02-04T10:48:00Z">
+      <w:ins w:id="61" w:author="Ryan" w:date="2024-02-04T10:48:00Z">
         <w:r>
           <w:rPr>
             <w:highlight w:val="yellow"/>
-            <w:rPrChange w:id="74" w:author="Ryan" w:date="2024-02-04T10:48:00Z">
+            <w:rPrChange w:id="62" w:author="Ryan" w:date="2024-02-04T10:48:00Z">
               <w:rPr/>
             </w:rPrChange>
           </w:rPr>
-          <w:t>中只出现两个人物</w:t>
-        </w:r>
-        <w:r>
-          <w:rPr>
-            <w:rFonts w:hint="eastAsia"/>
-            <w:highlight w:val="yellow"/>
-            <w:rPrChange w:id="75" w:author="Ryan" w:date="2024-02-04T10:48:00Z">
-              <w:rPr>
-                <w:rFonts w:hint="eastAsia"/>
-              </w:rPr>
-            </w:rPrChange>
-          </w:rPr>
-          <w:t>)</w:t>
+          <w:t>中只出现两个人物)</w:t>
         </w:r>
       </w:ins>
     </w:p>
@@ -7682,6 +7606,9 @@
         <w:pStyle w:val="paragraph"/>
         <w:spacing w:before="0" w:beforeAutospacing="0" w:after="0" w:afterAutospacing="0" w:line="309" w:lineRule="auto"/>
         <w:jc w:val="both"/>
+        <w:rPr>
+          <w:lang w:eastAsia="ja-JP"/>
+        </w:rPr>
       </w:pPr>
       <w:r>
         <w:rPr>
@@ -7737,24 +7664,35 @@
       <w:r>
         <w:rPr>
           <w:rFonts w:ascii="Calibri" w:hAnsi="Calibri" w:cs="Times New Roman"/>
-        </w:rPr>
-        <w:t>"</w:t>
-      </w:r>
-    </w:p>
-    <w:p>
-      <w:r>
+          <w:lang w:eastAsia="ja-JP"/>
+        </w:rPr>
+        <w:t>"</w:t>
+      </w:r>
+    </w:p>
+    <w:p>
+      <w:pPr>
+        <w:rPr>
+          <w:lang w:eastAsia="ja-JP"/>
+        </w:rPr>
+      </w:pPr>
+      <w:r>
+        <w:rPr>
+          <w:lang w:eastAsia="ja-JP"/>
+        </w:rPr>
         <w:t>#</w:t>
       </w:r>
       <w:r>
         <w:rPr>
           <w:rFonts w:hint="eastAsia"/>
           <w:highlight w:val="yellow"/>
+          <w:lang w:eastAsia="ja-JP"/>
         </w:rPr>
         <w:t>{显示立绘</w:t>
       </w:r>
       <w:r>
         <w:rPr>
           <w:highlight w:val="yellow"/>
+          <w:lang w:eastAsia="ja-JP"/>
         </w:rPr>
         <w:t>ZZ11gx</w:t>
       </w:r>
@@ -7762,6 +7700,7 @@
         <w:rPr>
           <w:rFonts w:hint="eastAsia"/>
           <w:highlight w:val="yellow"/>
+          <w:lang w:eastAsia="ja-JP"/>
         </w:rPr>
         <w:t>}</w:t>
       </w:r>
@@ -7773,7 +7712,6 @@
         <w:jc w:val="both"/>
         <w:rPr>
           <w:rFonts w:ascii="Calibri" w:hAnsi="Calibri" w:cs="Times New Roman"/>
-          <w:lang w:eastAsia="ja-JP"/>
         </w:rPr>
       </w:pPr>
       <w:r>
@@ -7819,7 +7757,6 @@
           <w:color w:val="000000"/>
           <w:sz w:val="21"/>
           <w:szCs w:val="21"/>
-          <w:lang w:eastAsia="ja-JP"/>
         </w:rPr>
         <w:t>（</w:t>
       </w:r>
@@ -7830,7 +7767,6 @@
           <w:spacing w:val="15"/>
           <w:sz w:val="21"/>
           <w:szCs w:val="21"/>
-          <w:lang w:eastAsia="ja-JP"/>
         </w:rPr>
         <w:t>我开始吃了</w:t>
       </w:r>
@@ -7841,7 +7777,6 @@
           <w:spacing w:val="15"/>
           <w:sz w:val="21"/>
           <w:szCs w:val="21"/>
-          <w:lang w:eastAsia="ja-JP"/>
         </w:rPr>
         <w:t>。</w:t>
       </w:r>
@@ -7851,52 +7786,48 @@
           <w:color w:val="000000"/>
           <w:sz w:val="21"/>
           <w:szCs w:val="21"/>
-          <w:lang w:eastAsia="ja-JP"/>
         </w:rPr>
         <w:t>）</w:t>
       </w:r>
       <w:r>
         <w:rPr>
           <w:rFonts w:ascii="Calibri" w:hAnsi="Calibri" w:cs="Times New Roman"/>
-          <w:lang w:eastAsia="ja-JP"/>
-        </w:rPr>
-        <w:t>"</w:t>
-      </w:r>
-    </w:p>
-    <w:p>
-      <w:pPr>
-        <w:rPr>
-          <w:lang w:eastAsia="ja-JP"/>
-        </w:rPr>
-      </w:pPr>
-      <w:r>
-        <w:rPr>
-          <w:lang w:eastAsia="ja-JP"/>
-        </w:rPr>
+        </w:rPr>
+        <w:t>"</w:t>
+      </w:r>
+    </w:p>
+    <w:p>
+      <w:r>
         <w:t>#</w:t>
       </w:r>
       <w:r>
         <w:rPr>
           <w:rFonts w:hint="eastAsia"/>
           <w:highlight w:val="yellow"/>
-          <w:lang w:eastAsia="ja-JP"/>
-        </w:rPr>
-        <w:t>{显示立绘</w:t>
-      </w:r>
-      <w:del w:id="76" w:author="Ryan" w:date="2024-02-04T10:46:00Z">
+        </w:rPr>
+        <w:t>{</w:t>
+      </w:r>
+      <w:proofErr w:type="gramStart"/>
+      <w:r>
+        <w:rPr>
+          <w:rFonts w:hint="eastAsia"/>
+          <w:highlight w:val="yellow"/>
+        </w:rPr>
+        <w:t>显示立绘</w:t>
+      </w:r>
+      <w:proofErr w:type="gramEnd"/>
+      <w:del w:id="63" w:author="Ryan" w:date="2024-02-04T10:46:00Z">
         <w:r>
           <w:rPr>
             <w:highlight w:val="yellow"/>
-            <w:lang w:eastAsia="ja-JP"/>
           </w:rPr>
           <w:delText>WH13rz</w:delText>
         </w:r>
       </w:del>
-      <w:ins w:id="77" w:author="Ryan" w:date="2024-02-04T10:46:00Z">
+      <w:ins w:id="64" w:author="Ryan" w:date="2024-02-04T10:46:00Z">
         <w:r>
           <w:rPr>
             <w:highlight w:val="yellow"/>
-            <w:lang w:eastAsia="ja-JP"/>
           </w:rPr>
           <w:t>WH13my</w:t>
         </w:r>
@@ -7905,7 +7836,6 @@
         <w:rPr>
           <w:rFonts w:hint="eastAsia"/>
           <w:highlight w:val="yellow"/>
-          <w:lang w:eastAsia="ja-JP"/>
         </w:rPr>
         <w:t>}</w:t>
       </w:r>
@@ -7959,6 +7889,7 @@
           <w:color w:val="000000"/>
           <w:sz w:val="21"/>
           <w:szCs w:val="21"/>
+          <w:lang w:eastAsia="ja-JP"/>
         </w:rPr>
         <w:t>（</w:t>
       </w:r>
@@ -7969,6 +7900,7 @@
           <w:spacing w:val="15"/>
           <w:sz w:val="21"/>
           <w:szCs w:val="21"/>
+          <w:lang w:eastAsia="ja-JP"/>
         </w:rPr>
         <w:t>我开始吃了</w:t>
       </w:r>
@@ -7979,6 +7911,7 @@
           <w:spacing w:val="15"/>
           <w:sz w:val="21"/>
           <w:szCs w:val="21"/>
+          <w:lang w:eastAsia="ja-JP"/>
         </w:rPr>
         <w:t>。</w:t>
       </w:r>
@@ -8037,7 +7970,7 @@
         </w:rPr>
         <w:t>{显示立绘</w:t>
       </w:r>
-      <w:del w:id="78" w:author="Ryan" w:date="2024-02-04T10:47:00Z">
+      <w:del w:id="65" w:author="Ryan" w:date="2024-02-04T10:47:00Z">
         <w:r>
           <w:rPr>
             <w:highlight w:val="yellow"/>
@@ -8045,7 +7978,7 @@
           <w:delText>XY12dx</w:delText>
         </w:r>
       </w:del>
-      <w:ins w:id="79" w:author="Ryan" w:date="2024-02-04T10:47:00Z">
+      <w:ins w:id="66" w:author="Ryan" w:date="2024-02-04T10:47:00Z">
         <w:r>
           <w:rPr>
             <w:highlight w:val="yellow"/>
@@ -9038,7 +8971,6 @@
         <w:rPr>
           <w:sz w:val="21"/>
           <w:szCs w:val="21"/>
-          <w:lang w:eastAsia="ja-JP"/>
         </w:rPr>
       </w:pPr>
       <w:r>
@@ -9127,12 +9059,20 @@
           <w:szCs w:val="21"/>
           <w:lang w:eastAsia="ja-JP"/>
         </w:rPr>
-        <w:t>。）</w:t>
-      </w:r>
-      <w:r>
-        <w:rPr>
-          <w:rFonts w:ascii="Calibri" w:hAnsi="Calibri" w:cs="Times New Roman"/>
-          <w:lang w:eastAsia="ja-JP"/>
+        <w:t>。</w:t>
+      </w:r>
+      <w:r>
+        <w:rPr>
+          <w:rFonts w:hint="eastAsia"/>
+          <w:color w:val="000000"/>
+          <w:sz w:val="21"/>
+          <w:szCs w:val="21"/>
+        </w:rPr>
+        <w:t>）</w:t>
+      </w:r>
+      <w:r>
+        <w:rPr>
+          <w:rFonts w:ascii="Calibri" w:hAnsi="Calibri" w:cs="Times New Roman"/>
         </w:rPr>
         <w:t>"</w:t>
       </w:r>
@@ -9146,7 +9086,6 @@
           <w:color w:val="000000"/>
           <w:sz w:val="21"/>
           <w:szCs w:val="21"/>
-          <w:lang w:eastAsia="ja-JP"/>
         </w:rPr>
       </w:pPr>
     </w:p>
@@ -9187,7 +9126,27 @@
           <w:sz w:val="21"/>
           <w:szCs w:val="21"/>
         </w:rPr>
-        <w:t>小雨听得有些云里雾里，刘洋便岔开了话题。</w:t>
+        <w:t>小雨听得有些云里雾里，</w:t>
+      </w:r>
+      <w:proofErr w:type="gramStart"/>
+      <w:r>
+        <w:rPr>
+          <w:rFonts w:hint="eastAsia"/>
+          <w:color w:val="000000"/>
+          <w:sz w:val="21"/>
+          <w:szCs w:val="21"/>
+        </w:rPr>
+        <w:t>刘洋便岔开</w:t>
+      </w:r>
+      <w:proofErr w:type="gramEnd"/>
+      <w:r>
+        <w:rPr>
+          <w:rFonts w:hint="eastAsia"/>
+          <w:color w:val="000000"/>
+          <w:sz w:val="21"/>
+          <w:szCs w:val="21"/>
+        </w:rPr>
+        <w:t>了话题。</w:t>
       </w:r>
       <w:r>
         <w:rPr>
@@ -9429,7 +9388,7 @@
           <w:lang w:eastAsia="ja-JP"/>
         </w:rPr>
       </w:pPr>
-      <w:bookmarkStart w:id="80" w:name="OLE_LINK20"/>
+      <w:bookmarkStart w:id="67" w:name="OLE_LINK20"/>
       <w:r>
         <w:rPr>
           <w:lang w:eastAsia="ja-JP"/>
@@ -9460,7 +9419,7 @@
         <w:t>}</w:t>
       </w:r>
     </w:p>
-    <w:bookmarkEnd w:id="80"/>
+    <w:bookmarkEnd w:id="67"/>
     <w:p>
       <w:pPr>
         <w:pStyle w:val="paragraph"/>
@@ -11020,7 +10979,7 @@
         </w:rPr>
         <w:t>WH1</w:t>
       </w:r>
-      <w:ins w:id="81" w:author="Ryan" w:date="2024-02-04T10:49:00Z">
+      <w:ins w:id="68" w:author="Ryan" w:date="2024-02-04T10:49:00Z">
         <w:r>
           <w:rPr>
             <w:highlight w:val="yellow"/>
@@ -11028,7 +10987,7 @@
           <w:t>3</w:t>
         </w:r>
       </w:ins>
-      <w:del w:id="82" w:author="Ryan" w:date="2024-02-04T10:49:00Z">
+      <w:del w:id="69" w:author="Ryan" w:date="2024-02-04T10:49:00Z">
         <w:r>
           <w:rPr>
             <w:highlight w:val="yellow"/>
@@ -11036,7 +10995,7 @@
           <w:delText>1</w:delText>
         </w:r>
       </w:del>
-      <w:ins w:id="83" w:author="Ryan" w:date="2024-02-04T10:49:00Z">
+      <w:ins w:id="70" w:author="Ryan" w:date="2024-02-04T10:49:00Z">
         <w:r>
           <w:rPr>
             <w:highlight w:val="yellow"/>
@@ -11044,7 +11003,7 @@
           <w:t>ng</w:t>
         </w:r>
       </w:ins>
-      <w:del w:id="84" w:author="Ryan" w:date="2024-02-04T10:49:00Z">
+      <w:del w:id="71" w:author="Ryan" w:date="2024-02-04T10:49:00Z">
         <w:r>
           <w:rPr>
             <w:highlight w:val="yellow"/>
@@ -11285,9 +11244,8 @@
         <w:spacing w:before="0" w:beforeAutospacing="0" w:after="0" w:afterAutospacing="0" w:line="309" w:lineRule="auto"/>
         <w:jc w:val="both"/>
         <w:rPr>
-          <w:ins w:id="85" w:author="Ryan" w:date="2024-02-04T10:50:00Z"/>
-          <w:rFonts w:ascii="Calibri" w:hAnsi="Calibri" w:cs="Times New Roman"/>
-          <w:lang w:eastAsia="ja-JP"/>
+          <w:ins w:id="72" w:author="Ryan" w:date="2024-02-04T10:50:00Z"/>
+          <w:rFonts w:ascii="Calibri" w:hAnsi="Calibri" w:cs="Times New Roman"/>
         </w:rPr>
       </w:pPr>
       <w:r>
@@ -11389,7 +11347,6 @@
       <w:r>
         <w:rPr>
           <w:rFonts w:ascii="Calibri" w:hAnsi="Calibri" w:cs="Times New Roman"/>
-          <w:lang w:eastAsia="ja-JP"/>
         </w:rPr>
         <w:t>"</w:t>
       </w:r>
@@ -11400,9 +11357,8 @@
         <w:spacing w:before="0" w:beforeAutospacing="0" w:after="0" w:afterAutospacing="0" w:line="309" w:lineRule="auto"/>
         <w:jc w:val="both"/>
         <w:rPr>
-          <w:ins w:id="86" w:author="Ryan" w:date="2024-02-04T10:49:00Z"/>
-          <w:rFonts w:ascii="Calibri" w:hAnsi="Calibri" w:cs="Times New Roman"/>
-          <w:lang w:eastAsia="ja-JP"/>
+          <w:ins w:id="73" w:author="Ryan" w:date="2024-02-04T10:49:00Z"/>
+          <w:rFonts w:ascii="Calibri" w:hAnsi="Calibri" w:cs="Times New Roman"/>
         </w:rPr>
       </w:pPr>
     </w:p>
@@ -11417,12 +11373,12 @@
           <w:szCs w:val="21"/>
         </w:rPr>
       </w:pPr>
-      <w:ins w:id="87" w:author="Ryan" w:date="2024-02-04T10:50:00Z">
+      <w:ins w:id="74" w:author="Ryan" w:date="2024-02-04T10:50:00Z">
         <w:r>
           <w:rPr>
             <w:rFonts w:ascii="Calibri" w:hAnsi="Calibri" w:cs="Times New Roman"/>
             <w:highlight w:val="yellow"/>
-            <w:rPrChange w:id="88" w:author="Ryan" w:date="2024-02-04T10:50:00Z">
+            <w:rPrChange w:id="75" w:author="Ryan" w:date="2024-02-04T10:50:00Z">
               <w:rPr>
                 <w:rFonts w:ascii="Calibri" w:hAnsi="Calibri" w:cs="Times New Roman"/>
               </w:rPr>
@@ -11432,15 +11388,67 @@
         </w:r>
         <w:r>
           <w:rPr>
-            <w:rFonts w:ascii="Calibri" w:hAnsi="Calibri" w:cs="Times New Roman"/>
+            <w:rFonts w:ascii="Calibri" w:hAnsi="Calibri" w:cs="Times New Roman" w:hint="eastAsia"/>
             <w:highlight w:val="yellow"/>
-            <w:rPrChange w:id="89" w:author="Ryan" w:date="2024-02-04T10:50:00Z">
+            <w:rPrChange w:id="76" w:author="Ryan" w:date="2024-02-04T10:50:00Z">
               <w:rPr>
-                <w:rFonts w:ascii="Calibri" w:hAnsi="Calibri" w:cs="Times New Roman"/>
+                <w:rFonts w:ascii="Calibri" w:hAnsi="Calibri" w:cs="Times New Roman" w:hint="eastAsia"/>
               </w:rPr>
             </w:rPrChange>
           </w:rPr>
-          <w:t>（王浩还有其他人的立绘消失，画面中只留下智子）</w:t>
+          <w:t>（王</w:t>
+        </w:r>
+        <w:proofErr w:type="gramStart"/>
+        <w:r>
+          <w:rPr>
+            <w:rFonts w:ascii="Calibri" w:hAnsi="Calibri" w:cs="Times New Roman" w:hint="eastAsia"/>
+            <w:highlight w:val="yellow"/>
+            <w:rPrChange w:id="77" w:author="Ryan" w:date="2024-02-04T10:50:00Z">
+              <w:rPr>
+                <w:rFonts w:ascii="Calibri" w:hAnsi="Calibri" w:cs="Times New Roman" w:hint="eastAsia"/>
+              </w:rPr>
+            </w:rPrChange>
+          </w:rPr>
+          <w:t>浩</w:t>
+        </w:r>
+        <w:proofErr w:type="gramEnd"/>
+        <w:r>
+          <w:rPr>
+            <w:rFonts w:ascii="Calibri" w:hAnsi="Calibri" w:cs="Times New Roman" w:hint="eastAsia"/>
+            <w:highlight w:val="yellow"/>
+            <w:rPrChange w:id="78" w:author="Ryan" w:date="2024-02-04T10:50:00Z">
+              <w:rPr>
+                <w:rFonts w:ascii="Calibri" w:hAnsi="Calibri" w:cs="Times New Roman" w:hint="eastAsia"/>
+              </w:rPr>
+            </w:rPrChange>
+          </w:rPr>
+          <w:t>还有其他人</w:t>
+        </w:r>
+        <w:proofErr w:type="gramStart"/>
+        <w:r>
+          <w:rPr>
+            <w:rFonts w:ascii="Calibri" w:hAnsi="Calibri" w:cs="Times New Roman" w:hint="eastAsia"/>
+            <w:highlight w:val="yellow"/>
+            <w:rPrChange w:id="79" w:author="Ryan" w:date="2024-02-04T10:50:00Z">
+              <w:rPr>
+                <w:rFonts w:ascii="Calibri" w:hAnsi="Calibri" w:cs="Times New Roman" w:hint="eastAsia"/>
+              </w:rPr>
+            </w:rPrChange>
+          </w:rPr>
+          <w:t>的立绘消失</w:t>
+        </w:r>
+        <w:proofErr w:type="gramEnd"/>
+        <w:r>
+          <w:rPr>
+            <w:rFonts w:ascii="Calibri" w:hAnsi="Calibri" w:cs="Times New Roman" w:hint="eastAsia"/>
+            <w:highlight w:val="yellow"/>
+            <w:rPrChange w:id="80" w:author="Ryan" w:date="2024-02-04T10:50:00Z">
+              <w:rPr>
+                <w:rFonts w:ascii="Calibri" w:hAnsi="Calibri" w:cs="Times New Roman" w:hint="eastAsia"/>
+              </w:rPr>
+            </w:rPrChange>
+          </w:rPr>
+          <w:t>，画面中只留下智子）</w:t>
         </w:r>
       </w:ins>
     </w:p>
@@ -11572,7 +11580,7 @@
         <w:spacing w:before="0" w:beforeAutospacing="0" w:after="0" w:afterAutospacing="0" w:line="309" w:lineRule="auto"/>
         <w:jc w:val="both"/>
         <w:rPr>
-          <w:ins w:id="90" w:author="Ryan" w:date="2024-02-04T10:51:00Z"/>
+          <w:ins w:id="81" w:author="Ryan" w:date="2024-02-04T10:51:00Z"/>
           <w:rFonts w:ascii="Calibri" w:hAnsi="Calibri" w:cs="Times New Roman"/>
         </w:rPr>
       </w:pPr>
@@ -11672,7 +11680,7 @@
         </w:rPr>
         <w:t>善良或许反而是最大的弱点吧</w:t>
       </w:r>
-      <w:del w:id="91" w:author="Ryan" w:date="2024-02-04T10:51:00Z">
+      <w:del w:id="82" w:author="Ryan" w:date="2024-02-04T10:51:00Z">
         <w:r>
           <w:rPr>
             <w:rFonts w:hint="eastAsia"/>
@@ -11699,12 +11707,12 @@
           <w:rFonts w:eastAsia="Yu Mincho"/>
         </w:rPr>
       </w:pPr>
-      <w:ins w:id="92" w:author="Ryan" w:date="2024-02-04T10:51:00Z">
+      <w:ins w:id="83" w:author="Ryan" w:date="2024-02-04T10:51:00Z">
         <w:r>
           <w:rPr>
             <w:rFonts w:ascii="Calibri" w:hAnsi="Calibri" w:cs="Times New Roman"/>
             <w:highlight w:val="yellow"/>
-            <w:rPrChange w:id="93" w:author="Ryan" w:date="2024-02-04T10:51:00Z">
+            <w:rPrChange w:id="84" w:author="Ryan" w:date="2024-02-04T10:51:00Z">
               <w:rPr>
                 <w:rFonts w:ascii="Calibri" w:hAnsi="Calibri" w:cs="Times New Roman"/>
               </w:rPr>
@@ -11714,11 +11722,11 @@
         </w:r>
         <w:r>
           <w:rPr>
-            <w:rFonts w:ascii="Calibri" w:hAnsi="Calibri" w:cs="Times New Roman"/>
+            <w:rFonts w:ascii="Calibri" w:hAnsi="Calibri" w:cs="Times New Roman" w:hint="eastAsia"/>
             <w:highlight w:val="yellow"/>
-            <w:rPrChange w:id="94" w:author="Ryan" w:date="2024-02-04T10:51:00Z">
+            <w:rPrChange w:id="85" w:author="Ryan" w:date="2024-02-04T10:51:00Z">
               <w:rPr>
-                <w:rFonts w:ascii="Calibri" w:hAnsi="Calibri" w:cs="Times New Roman"/>
+                <w:rFonts w:ascii="Calibri" w:hAnsi="Calibri" w:cs="Times New Roman" w:hint="eastAsia"/>
               </w:rPr>
             </w:rPrChange>
           </w:rPr>
@@ -11732,7 +11740,7 @@
         <w:spacing w:before="0" w:beforeAutospacing="0" w:after="0" w:afterAutospacing="0" w:line="309" w:lineRule="auto"/>
         <w:jc w:val="both"/>
         <w:rPr>
-          <w:ins w:id="95" w:author="Ryan" w:date="2024-02-04T10:50:00Z"/>
+          <w:ins w:id="86" w:author="Ryan" w:date="2024-02-04T10:50:00Z"/>
           <w:color w:val="000000"/>
           <w:sz w:val="21"/>
           <w:szCs w:val="21"/>
@@ -11832,13 +11840,13 @@
         <w:spacing w:before="0" w:beforeAutospacing="0" w:after="0" w:afterAutospacing="0" w:line="309" w:lineRule="auto"/>
         <w:jc w:val="both"/>
         <w:rPr>
-          <w:ins w:id="96" w:author="Ryan" w:date="2024-02-04T10:50:00Z"/>
-          <w:color w:val="000000"/>
-          <w:sz w:val="21"/>
-          <w:szCs w:val="21"/>
-        </w:rPr>
-      </w:pPr>
-      <w:ins w:id="97" w:author="Ryan" w:date="2024-02-04T10:50:00Z">
+          <w:ins w:id="87" w:author="Ryan" w:date="2024-02-04T10:50:00Z"/>
+          <w:color w:val="000000"/>
+          <w:sz w:val="21"/>
+          <w:szCs w:val="21"/>
+        </w:rPr>
+      </w:pPr>
+      <w:ins w:id="88" w:author="Ryan" w:date="2024-02-04T10:50:00Z">
         <w:r>
           <w:rPr>
             <w:rFonts w:hint="eastAsia"/>
@@ -11866,7 +11874,7 @@
           <w:t>如果不影响音频</w:t>
         </w:r>
       </w:ins>
-      <w:ins w:id="98" w:author="Ryan" w:date="2024-02-04T10:51:00Z">
+      <w:ins w:id="89" w:author="Ryan" w:date="2024-02-04T10:51:00Z">
         <w:r>
           <w:rPr>
             <w:rFonts w:hint="eastAsia"/>
@@ -11877,7 +11885,7 @@
           <w:t>编号的话</w:t>
         </w:r>
       </w:ins>
-      <w:ins w:id="99" w:author="Ryan" w:date="2024-02-04T10:50:00Z">
+      <w:ins w:id="90" w:author="Ryan" w:date="2024-02-04T10:50:00Z">
         <w:r>
           <w:rPr>
             <w:color w:val="000000"/>
@@ -11894,7 +11902,7 @@
         <w:spacing w:before="0" w:beforeAutospacing="0" w:after="0" w:afterAutospacing="0" w:line="309" w:lineRule="auto"/>
         <w:jc w:val="both"/>
         <w:rPr>
-          <w:ins w:id="100" w:author="Ryan" w:date="2024-02-04T10:50:00Z"/>
+          <w:ins w:id="91" w:author="Ryan" w:date="2024-02-04T10:50:00Z"/>
           <w:color w:val="000000"/>
           <w:sz w:val="21"/>
           <w:szCs w:val="21"/>
@@ -11925,22 +11933,13 @@
         <w:spacing w:before="0" w:beforeAutospacing="0" w:after="0" w:afterAutospacing="0" w:line="309" w:lineRule="auto"/>
         <w:jc w:val="both"/>
         <w:rPr>
-          <w:ins w:id="101" w:author="Ryan" w:date="2024-02-04T10:50:00Z"/>
-          <w:rFonts w:hint="eastAsia"/>
-          <w:color w:val="000000"/>
-          <w:sz w:val="21"/>
-          <w:szCs w:val="21"/>
-          <w:rPrChange w:id="102" w:author="Ryan" w:date="2024-02-04T10:51:00Z">
-            <w:rPr>
-              <w:ins w:id="103" w:author="Ryan" w:date="2024-02-04T10:50:00Z"/>
-              <w:color w:val="000000"/>
-              <w:sz w:val="21"/>
-              <w:szCs w:val="21"/>
-            </w:rPr>
-          </w:rPrChange>
-        </w:rPr>
-      </w:pPr>
-      <w:ins w:id="104" w:author="Ryan" w:date="2024-02-04T10:51:00Z">
+          <w:ins w:id="92" w:author="Ryan" w:date="2024-02-04T10:50:00Z"/>
+          <w:color w:val="000000"/>
+          <w:sz w:val="21"/>
+          <w:szCs w:val="21"/>
+        </w:rPr>
+      </w:pPr>
+      <w:ins w:id="93" w:author="Ryan" w:date="2024-02-04T10:51:00Z">
         <w:r>
           <w:rPr>
             <w:rFonts w:hint="eastAsia"/>
@@ -11983,7 +11982,7 @@
         <w:spacing w:before="0" w:beforeAutospacing="0" w:after="0" w:afterAutospacing="0" w:line="309" w:lineRule="auto"/>
         <w:jc w:val="both"/>
         <w:rPr>
-          <w:ins w:id="105" w:author="Ryan" w:date="2024-02-04T10:51:00Z"/>
+          <w:ins w:id="94" w:author="Ryan" w:date="2024-02-04T10:51:00Z"/>
           <w:rFonts w:ascii="Calibri" w:hAnsi="Calibri" w:cs="Times New Roman"/>
         </w:rPr>
       </w:pPr>
@@ -12060,10 +12059,9 @@
     <w:p>
       <w:pPr>
         <w:rPr>
-          <w:ins w:id="106" w:author="Ryan" w:date="2024-02-04T10:52:00Z"/>
-          <w:lang w:eastAsia="ja-JP"/>
-        </w:rPr>
-        <w:pPrChange w:id="107" w:author="Ryan" w:date="2024-02-04T10:52:00Z">
+          <w:ins w:id="95" w:author="Ryan" w:date="2024-02-04T10:52:00Z"/>
+        </w:rPr>
+        <w:pPrChange w:id="96" w:author="Ryan" w:date="2024-02-04T10:52:00Z">
           <w:pPr>
             <w:pStyle w:val="paragraph"/>
             <w:spacing w:before="0" w:beforeAutospacing="0" w:after="0" w:afterAutospacing="0" w:line="309" w:lineRule="auto"/>
@@ -12077,7 +12075,7 @@
         <w:rPr>
           <w:lang w:eastAsia="ja-JP"/>
         </w:rPr>
-        <w:pPrChange w:id="108" w:author="Ryan" w:date="2024-02-04T10:52:00Z">
+        <w:pPrChange w:id="97" w:author="Ryan" w:date="2024-02-04T10:52:00Z">
           <w:pPr>
             <w:pStyle w:val="paragraph"/>
             <w:spacing w:before="0" w:beforeAutospacing="0" w:after="0" w:afterAutospacing="0" w:line="309" w:lineRule="auto"/>
@@ -12085,7 +12083,7 @@
           </w:pPr>
         </w:pPrChange>
       </w:pPr>
-      <w:ins w:id="109" w:author="Ryan" w:date="2024-02-04T10:52:00Z">
+      <w:ins w:id="98" w:author="Ryan" w:date="2024-02-04T10:52:00Z">
         <w:r>
           <w:rPr>
             <w:lang w:eastAsia="ja-JP"/>
@@ -13376,7 +13374,7 @@
         </w:rPr>
         <w:t>1</w:t>
       </w:r>
-      <w:ins w:id="110" w:author="Ryan" w:date="2024-02-04T10:54:00Z">
+      <w:ins w:id="99" w:author="Ryan" w:date="2024-02-04T10:54:00Z">
         <w:r>
           <w:rPr>
             <w:highlight w:val="yellow"/>
@@ -13384,7 +13382,7 @@
           <w:t>1jy</w:t>
         </w:r>
       </w:ins>
-      <w:del w:id="111" w:author="Ryan" w:date="2024-02-04T10:53:00Z">
+      <w:del w:id="100" w:author="Ryan" w:date="2024-02-04T10:53:00Z">
         <w:r>
           <w:rPr>
             <w:highlight w:val="yellow"/>
@@ -14842,7 +14840,7 @@
           <w:rFonts w:ascii="Calibri" w:eastAsia="宋体" w:hAnsi="Calibri" w:cs="Times New Roman"/>
         </w:rPr>
       </w:pPr>
-      <w:bookmarkStart w:id="112" w:name="_Hlk152255710"/>
+      <w:bookmarkStart w:id="101" w:name="_Hlk152255710"/>
       <w:r>
         <w:rPr>
           <w:rFonts w:ascii="Calibri" w:eastAsia="宋体" w:hAnsi="Calibri" w:cs="Times New Roman" w:hint="eastAsia"/>
@@ -14931,7 +14929,7 @@
         <w:t>汉字的草书</w:t>
       </w:r>
     </w:p>
-    <w:bookmarkEnd w:id="112"/>
+    <w:bookmarkEnd w:id="101"/>
     <w:p>
       <w:pPr>
         <w:rPr>
@@ -21063,29 +21061,35 @@
       </w:r>
     </w:p>
     <w:p>
-      <w:pPr>
-        <w:rPr>
-          <w:lang w:eastAsia="ja-JP"/>
-        </w:rPr>
-      </w:pPr>
-      <w:r>
-        <w:rPr>
-          <w:lang w:eastAsia="ja-JP"/>
-        </w:rPr>
+      <w:r>
         <w:t>#</w:t>
       </w:r>
       <w:r>
         <w:rPr>
           <w:rFonts w:hint="eastAsia"/>
           <w:highlight w:val="yellow"/>
-          <w:lang w:eastAsia="ja-JP"/>
-        </w:rPr>
-        <w:t>{显示立绘 TJ</w:t>
-      </w:r>
-      <w:r>
-        <w:rPr>
-          <w:highlight w:val="yellow"/>
-          <w:lang w:eastAsia="ja-JP"/>
+        </w:rPr>
+        <w:t>{</w:t>
+      </w:r>
+      <w:proofErr w:type="gramStart"/>
+      <w:r>
+        <w:rPr>
+          <w:rFonts w:hint="eastAsia"/>
+          <w:highlight w:val="yellow"/>
+        </w:rPr>
+        <w:t>显示立绘</w:t>
+      </w:r>
+      <w:proofErr w:type="gramEnd"/>
+      <w:r>
+        <w:rPr>
+          <w:rFonts w:hint="eastAsia"/>
+          <w:highlight w:val="yellow"/>
+        </w:rPr>
+        <w:t xml:space="preserve"> TJ</w:t>
+      </w:r>
+      <w:r>
+        <w:rPr>
+          <w:highlight w:val="yellow"/>
         </w:rPr>
         <w:t>1gx</w:t>
       </w:r>
@@ -21093,7 +21097,6 @@
         <w:rPr>
           <w:rFonts w:hint="eastAsia"/>
           <w:highlight w:val="yellow"/>
-          <w:lang w:eastAsia="ja-JP"/>
         </w:rPr>
         <w:t>}</w:t>
       </w:r>
@@ -21789,7 +21792,7 @@
         </w:rPr>
         <w:t>1</w:t>
       </w:r>
-      <w:ins w:id="113" w:author="Ryan" w:date="2024-02-04T10:56:00Z">
+      <w:ins w:id="102" w:author="Ryan" w:date="2024-02-04T10:56:00Z">
         <w:r>
           <w:rPr>
             <w:highlight w:val="yellow"/>
@@ -21797,7 +21800,7 @@
           <w:t>3ng</w:t>
         </w:r>
       </w:ins>
-      <w:del w:id="114" w:author="Ryan" w:date="2024-02-04T10:56:00Z">
+      <w:del w:id="103" w:author="Ryan" w:date="2024-02-04T10:56:00Z">
         <w:r>
           <w:rPr>
             <w:highlight w:val="yellow"/>
@@ -21819,7 +21822,7 @@
         <w:spacing w:before="0" w:beforeAutospacing="0" w:after="0" w:afterAutospacing="0" w:line="309" w:lineRule="auto"/>
         <w:jc w:val="both"/>
         <w:rPr>
-          <w:ins w:id="115" w:author="Ryan" w:date="2024-02-04T10:56:00Z"/>
+          <w:ins w:id="104" w:author="Ryan" w:date="2024-02-04T10:56:00Z"/>
           <w:color w:val="000000"/>
           <w:sz w:val="21"/>
           <w:szCs w:val="21"/>
@@ -21876,7 +21879,7 @@
         </w:rPr>
         <w:t>但我总觉得自己像个小偷，偷走了本应该属于智子和刘洋的故事。</w:t>
       </w:r>
-      <w:ins w:id="116" w:author="Ryan" w:date="2024-02-04T10:56:00Z">
+      <w:ins w:id="105" w:author="Ryan" w:date="2024-02-04T10:56:00Z">
         <w:r>
           <w:rPr>
             <w:rFonts w:ascii="Calibri" w:hAnsi="Calibri" w:cs="Times New Roman"/>
@@ -21891,14 +21894,14 @@
         <w:spacing w:before="0" w:beforeAutospacing="0" w:after="0" w:afterAutospacing="0" w:line="309" w:lineRule="auto"/>
         <w:jc w:val="both"/>
         <w:rPr>
-          <w:ins w:id="117" w:author="Ryan" w:date="2024-02-04T10:56:00Z"/>
-          <w:color w:val="000000"/>
-          <w:sz w:val="21"/>
-          <w:szCs w:val="21"/>
-          <w:highlight w:val="yellow"/>
-          <w:rPrChange w:id="118" w:author="Ryan" w:date="2024-02-04T10:57:00Z">
+          <w:ins w:id="106" w:author="Ryan" w:date="2024-02-04T10:56:00Z"/>
+          <w:color w:val="000000"/>
+          <w:sz w:val="21"/>
+          <w:szCs w:val="21"/>
+          <w:highlight w:val="yellow"/>
+          <w:rPrChange w:id="107" w:author="Ryan" w:date="2024-02-04T10:57:00Z">
             <w:rPr>
-              <w:ins w:id="119" w:author="Ryan" w:date="2024-02-04T10:56:00Z"/>
+              <w:ins w:id="108" w:author="Ryan" w:date="2024-02-04T10:56:00Z"/>
               <w:color w:val="000000"/>
               <w:sz w:val="21"/>
               <w:szCs w:val="21"/>
@@ -21906,14 +21909,14 @@
           </w:rPrChange>
         </w:rPr>
       </w:pPr>
-      <w:ins w:id="120" w:author="Ryan" w:date="2024-02-04T10:56:00Z">
+      <w:ins w:id="109" w:author="Ryan" w:date="2024-02-04T10:56:00Z">
         <w:r>
           <w:rPr>
             <w:color w:val="000000"/>
             <w:sz w:val="21"/>
             <w:szCs w:val="21"/>
             <w:highlight w:val="yellow"/>
-            <w:rPrChange w:id="121" w:author="Ryan" w:date="2024-02-04T10:57:00Z">
+            <w:rPrChange w:id="110" w:author="Ryan" w:date="2024-02-04T10:57:00Z">
               <w:rPr>
                 <w:color w:val="000000"/>
                 <w:sz w:val="21"/>
@@ -21924,14 +21927,14 @@
           <w:t>#（不过</w:t>
         </w:r>
       </w:ins>
-      <w:ins w:id="122" w:author="Ryan" w:date="2024-02-04T10:57:00Z">
+      <w:ins w:id="111" w:author="Ryan" w:date="2024-02-04T10:57:00Z">
         <w:r>
           <w:rPr>
             <w:color w:val="000000"/>
             <w:sz w:val="21"/>
             <w:szCs w:val="21"/>
             <w:highlight w:val="yellow"/>
-            <w:rPrChange w:id="123" w:author="Ryan" w:date="2024-02-04T10:57:00Z">
+            <w:rPrChange w:id="112" w:author="Ryan" w:date="2024-02-04T10:57:00Z">
               <w:rPr>
                 <w:color w:val="000000"/>
                 <w:sz w:val="21"/>
@@ -21942,14 +21945,14 @@
           <w:t>不影响音频编号的话换两段</w:t>
         </w:r>
       </w:ins>
-      <w:ins w:id="124" w:author="Ryan" w:date="2024-02-04T10:56:00Z">
+      <w:ins w:id="113" w:author="Ryan" w:date="2024-02-04T10:56:00Z">
         <w:r>
           <w:rPr>
             <w:color w:val="000000"/>
             <w:sz w:val="21"/>
             <w:szCs w:val="21"/>
             <w:highlight w:val="yellow"/>
-            <w:rPrChange w:id="125" w:author="Ryan" w:date="2024-02-04T10:57:00Z">
+            <w:rPrChange w:id="114" w:author="Ryan" w:date="2024-02-04T10:57:00Z">
               <w:rPr>
                 <w:color w:val="000000"/>
                 <w:sz w:val="21"/>
@@ -21967,11 +21970,11 @@
         <w:spacing w:before="0" w:beforeAutospacing="0" w:after="0" w:afterAutospacing="0" w:line="309" w:lineRule="auto"/>
         <w:jc w:val="both"/>
         <w:rPr>
-          <w:ins w:id="126" w:author="Ryan" w:date="2024-02-04T10:57:00Z"/>
-          <w:rFonts w:ascii="Calibri" w:hAnsi="Calibri" w:cs="Times New Roman"/>
-        </w:rPr>
-      </w:pPr>
-      <w:ins w:id="127" w:author="Ryan" w:date="2024-02-04T10:56:00Z">
+          <w:ins w:id="115" w:author="Ryan" w:date="2024-02-04T10:57:00Z"/>
+          <w:rFonts w:ascii="Calibri" w:hAnsi="Calibri" w:cs="Times New Roman"/>
+        </w:rPr>
+      </w:pPr>
+      <w:ins w:id="116" w:author="Ryan" w:date="2024-02-04T10:56:00Z">
         <w:r>
           <w:rPr>
             <w:rFonts w:ascii="Calibri" w:hAnsi="Calibri" w:cs="Times New Roman"/>
@@ -22010,21 +22013,21 @@
         <w:spacing w:before="0" w:beforeAutospacing="0" w:after="0" w:afterAutospacing="0" w:line="309" w:lineRule="auto"/>
         <w:jc w:val="both"/>
         <w:rPr>
-          <w:ins w:id="128" w:author="Ryan" w:date="2024-02-04T10:57:00Z"/>
-          <w:color w:val="000000"/>
-          <w:sz w:val="21"/>
-          <w:szCs w:val="21"/>
-          <w:highlight w:val="yellow"/>
-        </w:rPr>
-      </w:pPr>
-      <w:ins w:id="129" w:author="Ryan" w:date="2024-02-04T10:57:00Z">
+          <w:ins w:id="117" w:author="Ryan" w:date="2024-02-04T10:57:00Z"/>
+          <w:color w:val="000000"/>
+          <w:sz w:val="21"/>
+          <w:szCs w:val="21"/>
+          <w:highlight w:val="yellow"/>
+        </w:rPr>
+      </w:pPr>
+      <w:ins w:id="118" w:author="Ryan" w:date="2024-02-04T10:57:00Z">
         <w:r>
           <w:rPr>
             <w:color w:val="000000"/>
             <w:sz w:val="21"/>
             <w:szCs w:val="21"/>
             <w:highlight w:val="yellow"/>
-            <w:rPrChange w:id="130" w:author="Ryan" w:date="2024-02-04T10:57:00Z">
+            <w:rPrChange w:id="119" w:author="Ryan" w:date="2024-02-04T10:57:00Z">
               <w:rPr>
                 <w:color w:val="000000"/>
                 <w:sz w:val="21"/>
@@ -22039,12 +22042,12 @@
     <w:p>
       <w:pPr>
         <w:rPr>
-          <w:rFonts w:ascii="Calibri" w:eastAsia="宋体" w:hAnsi="Calibri" w:cs="Times New Roman" w:hint="eastAsia"/>
-          <w:rPrChange w:id="131" w:author="Ryan" w:date="2024-02-04T10:57:00Z">
+          <w:rFonts w:ascii="Calibri" w:hAnsi="Calibri" w:cs="Times New Roman"/>
+          <w:rPrChange w:id="120" w:author="Ryan" w:date="2024-02-04T10:57:00Z">
             <w:rPr/>
           </w:rPrChange>
         </w:rPr>
-        <w:pPrChange w:id="132" w:author="Ryan" w:date="2024-02-04T10:57:00Z">
+        <w:pPrChange w:id="121" w:author="Ryan" w:date="2024-02-04T10:57:00Z">
           <w:pPr>
             <w:pStyle w:val="paragraph"/>
             <w:spacing w:before="0" w:beforeAutospacing="0" w:after="0" w:afterAutospacing="0" w:line="309" w:lineRule="auto"/>
@@ -22052,7 +22055,7 @@
           </w:pPr>
         </w:pPrChange>
       </w:pPr>
-      <w:ins w:id="133" w:author="Ryan" w:date="2024-02-04T10:57:00Z">
+      <w:ins w:id="122" w:author="Ryan" w:date="2024-02-04T10:57:00Z">
         <w:r>
           <w:t>#</w:t>
         </w:r>
@@ -22067,19 +22070,13 @@
           <w:rPr>
             <w:rFonts w:hint="eastAsia"/>
             <w:highlight w:val="yellow"/>
-            <w:rPrChange w:id="134" w:author="Ryan" w:date="2024-02-04T10:57:00Z">
-              <w:rPr>
-                <w:rFonts w:hint="eastAsia"/>
-                <w:highlight w:val="yellow"/>
-              </w:rPr>
-            </w:rPrChange>
           </w:rPr>
           <w:t>立绘</w:t>
         </w:r>
         <w:r>
           <w:rPr>
             <w:highlight w:val="yellow"/>
-            <w:rPrChange w:id="135" w:author="Ryan" w:date="2024-02-04T10:57:00Z">
+            <w:rPrChange w:id="123" w:author="Ryan" w:date="2024-02-04T10:57:00Z">
               <w:rPr/>
             </w:rPrChange>
           </w:rPr>
@@ -22087,14 +22084,7 @@
         </w:r>
         <w:r>
           <w:rPr>
-            <w:rFonts w:hint="eastAsia"/>
             <w:highlight w:val="yellow"/>
-            <w:rPrChange w:id="136" w:author="Ryan" w:date="2024-02-04T10:57:00Z">
-              <w:rPr>
-                <w:rFonts w:hint="eastAsia"/>
-                <w:highlight w:val="yellow"/>
-              </w:rPr>
-            </w:rPrChange>
           </w:rPr>
           <w:t>}</w:t>
         </w:r>
@@ -22106,7 +22096,7 @@
         <w:spacing w:before="0" w:beforeAutospacing="0" w:after="0" w:afterAutospacing="0" w:line="309" w:lineRule="auto"/>
         <w:jc w:val="both"/>
         <w:rPr>
-          <w:ins w:id="137" w:author="Ryan" w:date="2024-02-04T10:57:00Z"/>
+          <w:ins w:id="124" w:author="Ryan" w:date="2024-02-04T10:57:00Z"/>
           <w:color w:val="000000"/>
           <w:sz w:val="21"/>
           <w:szCs w:val="21"/>
@@ -22226,7 +22216,7 @@
         </w:rPr>
         <w:t>。</w:t>
       </w:r>
-      <w:ins w:id="138" w:author="Ryan" w:date="2024-02-04T10:58:00Z">
+      <w:ins w:id="125" w:author="Ryan" w:date="2024-02-04T10:58:00Z">
         <w:r>
           <w:rPr>
             <w:rFonts w:ascii="Calibri" w:hAnsi="Calibri" w:cs="Times New Roman"/>
@@ -22241,16 +22231,14 @@
         <w:spacing w:before="0" w:beforeAutospacing="0" w:after="0" w:afterAutospacing="0" w:line="309" w:lineRule="auto"/>
         <w:jc w:val="both"/>
         <w:rPr>
-          <w:ins w:id="139" w:author="Ryan" w:date="2024-02-04T10:57:00Z"/>
-          <w:rFonts w:hint="eastAsia"/>
-          <w:color w:val="000000"/>
-          <w:sz w:val="21"/>
-          <w:szCs w:val="21"/>
-          <w:highlight w:val="yellow"/>
-          <w:rPrChange w:id="140" w:author="Ryan" w:date="2024-02-04T10:57:00Z">
+          <w:ins w:id="126" w:author="Ryan" w:date="2024-02-04T10:57:00Z"/>
+          <w:color w:val="000000"/>
+          <w:sz w:val="21"/>
+          <w:szCs w:val="21"/>
+          <w:highlight w:val="yellow"/>
+          <w:rPrChange w:id="127" w:author="Ryan" w:date="2024-02-04T10:57:00Z">
             <w:rPr>
-              <w:ins w:id="141" w:author="Ryan" w:date="2024-02-04T10:57:00Z"/>
-              <w:rFonts w:hint="eastAsia"/>
+              <w:ins w:id="128" w:author="Ryan" w:date="2024-02-04T10:57:00Z"/>
               <w:color w:val="000000"/>
               <w:sz w:val="21"/>
               <w:szCs w:val="21"/>
@@ -22258,7 +22246,7 @@
           </w:rPrChange>
         </w:rPr>
       </w:pPr>
-      <w:ins w:id="142" w:author="Ryan" w:date="2024-02-04T10:57:00Z">
+      <w:ins w:id="129" w:author="Ryan" w:date="2024-02-04T10:57:00Z">
         <w:r>
           <w:rPr>
             <w:color w:val="000000"/>
@@ -22276,11 +22264,11 @@
         <w:spacing w:before="0" w:beforeAutospacing="0" w:after="0" w:afterAutospacing="0" w:line="309" w:lineRule="auto"/>
         <w:jc w:val="both"/>
         <w:rPr>
-          <w:ins w:id="143" w:author="Ryan" w:date="2024-02-04T11:02:00Z"/>
-          <w:rFonts w:ascii="Calibri" w:hAnsi="Calibri" w:cs="Times New Roman"/>
-        </w:rPr>
-      </w:pPr>
-      <w:ins w:id="144" w:author="Ryan" w:date="2024-02-04T10:58:00Z">
+          <w:ins w:id="130" w:author="Ryan" w:date="2024-02-04T11:02:00Z"/>
+          <w:rFonts w:ascii="Calibri" w:hAnsi="Calibri" w:cs="Times New Roman"/>
+        </w:rPr>
+      </w:pPr>
+      <w:ins w:id="131" w:author="Ryan" w:date="2024-02-04T10:58:00Z">
         <w:r>
           <w:rPr>
             <w:rFonts w:ascii="Calibri" w:hAnsi="Calibri" w:cs="Times New Roman"/>
@@ -22355,7 +22343,7 @@
         <w:spacing w:before="0" w:beforeAutospacing="0" w:after="0" w:afterAutospacing="0" w:line="309" w:lineRule="auto"/>
         <w:jc w:val="both"/>
         <w:rPr>
-          <w:ins w:id="145" w:author="Ryan" w:date="2024-02-04T11:02:00Z"/>
+          <w:ins w:id="132" w:author="Ryan" w:date="2024-02-04T11:02:00Z"/>
           <w:rFonts w:ascii="Calibri" w:hAnsi="Calibri" w:cs="Times New Roman"/>
         </w:rPr>
       </w:pPr>
@@ -22366,18 +22354,18 @@
         <w:spacing w:before="0" w:beforeAutospacing="0" w:after="0" w:afterAutospacing="0" w:line="309" w:lineRule="auto"/>
         <w:jc w:val="both"/>
         <w:rPr>
-          <w:ins w:id="146" w:author="Ryan" w:date="2024-02-04T11:02:00Z"/>
-          <w:rFonts w:ascii="Calibri" w:hAnsi="Calibri" w:cs="Times New Roman"/>
-        </w:rPr>
-      </w:pPr>
-      <w:ins w:id="147" w:author="Ryan" w:date="2024-02-04T11:02:00Z">
+          <w:ins w:id="133" w:author="Ryan" w:date="2024-02-04T11:02:00Z"/>
+          <w:rFonts w:ascii="Calibri" w:hAnsi="Calibri" w:cs="Times New Roman"/>
+        </w:rPr>
+      </w:pPr>
+      <w:ins w:id="134" w:author="Ryan" w:date="2024-02-04T11:02:00Z">
         <w:r>
           <w:rPr>
-            <w:rFonts w:ascii="Calibri" w:hAnsi="Calibri" w:cs="Times New Roman" w:hint="eastAsia"/>
+            <w:rFonts w:ascii="Calibri" w:hAnsi="Calibri" w:cs="Times New Roman"/>
             <w:highlight w:val="yellow"/>
-            <w:rPrChange w:id="148" w:author="Ryan" w:date="2024-02-04T11:03:00Z">
+            <w:rPrChange w:id="135" w:author="Ryan" w:date="2024-02-04T11:03:00Z">
               <w:rPr>
-                <w:rFonts w:ascii="Calibri" w:hAnsi="Calibri" w:cs="Times New Roman" w:hint="eastAsia"/>
+                <w:rFonts w:ascii="Calibri" w:hAnsi="Calibri" w:cs="Times New Roman"/>
               </w:rPr>
             </w:rPrChange>
           </w:rPr>
@@ -22386,60 +22374,60 @@
         </w:r>
         <w:r>
           <w:rPr>
-            <w:rFonts w:ascii="Calibri" w:hAnsi="Calibri" w:cs="Times New Roman"/>
+            <w:rFonts w:ascii="Calibri" w:hAnsi="Calibri" w:cs="Times New Roman" w:hint="eastAsia"/>
             <w:highlight w:val="yellow"/>
-            <w:rPrChange w:id="149" w:author="Ryan" w:date="2024-02-04T11:03:00Z">
+            <w:rPrChange w:id="136" w:author="Ryan" w:date="2024-02-04T11:03:00Z">
               <w:rPr>
-                <w:rFonts w:ascii="Calibri" w:hAnsi="Calibri" w:cs="Times New Roman"/>
+                <w:rFonts w:ascii="Calibri" w:hAnsi="Calibri" w:cs="Times New Roman" w:hint="eastAsia"/>
               </w:rPr>
             </w:rPrChange>
           </w:rPr>
           <w:t>（以下这段对话里</w:t>
         </w:r>
       </w:ins>
-      <w:ins w:id="150" w:author="Ryan" w:date="2024-02-04T11:03:00Z">
+      <w:ins w:id="137" w:author="Ryan" w:date="2024-02-04T11:03:00Z">
         <w:r>
           <w:rPr>
-            <w:rFonts w:ascii="Calibri" w:hAnsi="Calibri" w:cs="Times New Roman"/>
+            <w:rFonts w:ascii="Calibri" w:hAnsi="Calibri" w:cs="Times New Roman" w:hint="eastAsia"/>
             <w:highlight w:val="yellow"/>
-            <w:rPrChange w:id="151" w:author="Ryan" w:date="2024-02-04T11:03:00Z">
+            <w:rPrChange w:id="138" w:author="Ryan" w:date="2024-02-04T11:03:00Z">
               <w:rPr>
-                <w:rFonts w:ascii="Calibri" w:hAnsi="Calibri" w:cs="Times New Roman"/>
+                <w:rFonts w:ascii="Calibri" w:hAnsi="Calibri" w:cs="Times New Roman" w:hint="eastAsia"/>
               </w:rPr>
             </w:rPrChange>
           </w:rPr>
           <w:t>统一</w:t>
         </w:r>
       </w:ins>
-      <w:ins w:id="152" w:author="Ryan" w:date="2024-02-04T11:02:00Z">
+      <w:ins w:id="139" w:author="Ryan" w:date="2024-02-04T11:02:00Z">
         <w:r>
           <w:rPr>
-            <w:rFonts w:ascii="Calibri" w:hAnsi="Calibri" w:cs="Times New Roman"/>
+            <w:rFonts w:ascii="Calibri" w:hAnsi="Calibri" w:cs="Times New Roman" w:hint="eastAsia"/>
             <w:highlight w:val="yellow"/>
-            <w:rPrChange w:id="153" w:author="Ryan" w:date="2024-02-04T11:03:00Z">
+            <w:rPrChange w:id="140" w:author="Ryan" w:date="2024-02-04T11:03:00Z">
               <w:rPr>
-                <w:rFonts w:ascii="Calibri" w:hAnsi="Calibri" w:cs="Times New Roman"/>
+                <w:rFonts w:ascii="Calibri" w:hAnsi="Calibri" w:cs="Times New Roman" w:hint="eastAsia"/>
               </w:rPr>
             </w:rPrChange>
           </w:rPr>
           <w:t>王</w:t>
         </w:r>
       </w:ins>
-      <w:ins w:id="154" w:author="Ryan" w:date="2024-02-04T11:03:00Z">
+      <w:ins w:id="141" w:author="Ryan" w:date="2024-02-04T11:03:00Z">
         <w:r>
           <w:rPr>
-            <w:rFonts w:ascii="Calibri" w:hAnsi="Calibri" w:cs="Times New Roman"/>
+            <w:rFonts w:ascii="Calibri" w:hAnsi="Calibri" w:cs="Times New Roman" w:hint="eastAsia"/>
             <w:highlight w:val="yellow"/>
-            <w:rPrChange w:id="155" w:author="Ryan" w:date="2024-02-04T11:03:00Z">
+            <w:rPrChange w:id="142" w:author="Ryan" w:date="2024-02-04T11:03:00Z">
               <w:rPr>
-                <w:rFonts w:ascii="Calibri" w:hAnsi="Calibri" w:cs="Times New Roman"/>
+                <w:rFonts w:ascii="Calibri" w:hAnsi="Calibri" w:cs="Times New Roman" w:hint="eastAsia"/>
               </w:rPr>
             </w:rPrChange>
           </w:rPr>
           <w:t>浩</w:t>
         </w:r>
       </w:ins>
-      <w:ins w:id="156" w:author="Ryan" w:date="2024-02-04T11:07:00Z">
+      <w:ins w:id="143" w:author="Ryan" w:date="2024-02-04T11:07:00Z">
         <w:r>
           <w:rPr>
             <w:rFonts w:ascii="Calibri" w:hAnsi="Calibri" w:cs="Times New Roman"/>
@@ -22448,21 +22436,21 @@
           <w:t>和小雨都</w:t>
         </w:r>
       </w:ins>
-      <w:ins w:id="157" w:author="Ryan" w:date="2024-02-04T11:03:00Z">
+      <w:ins w:id="144" w:author="Ryan" w:date="2024-02-04T11:03:00Z">
         <w:r>
           <w:rPr>
-            <w:rFonts w:ascii="Calibri" w:hAnsi="Calibri" w:cs="Times New Roman"/>
+            <w:rFonts w:ascii="Calibri" w:hAnsi="Calibri" w:cs="Times New Roman" w:hint="eastAsia"/>
             <w:highlight w:val="yellow"/>
-            <w:rPrChange w:id="158" w:author="Ryan" w:date="2024-02-04T11:03:00Z">
+            <w:rPrChange w:id="145" w:author="Ryan" w:date="2024-02-04T11:03:00Z">
               <w:rPr>
-                <w:rFonts w:ascii="Calibri" w:hAnsi="Calibri" w:cs="Times New Roman"/>
+                <w:rFonts w:ascii="Calibri" w:hAnsi="Calibri" w:cs="Times New Roman" w:hint="eastAsia"/>
               </w:rPr>
             </w:rPrChange>
           </w:rPr>
           <w:t>在左边</w:t>
         </w:r>
       </w:ins>
-      <w:ins w:id="159" w:author="Ryan" w:date="2024-02-04T11:07:00Z">
+      <w:ins w:id="146" w:author="Ryan" w:date="2024-02-04T11:07:00Z">
         <w:r>
           <w:rPr>
             <w:rFonts w:ascii="Calibri" w:hAnsi="Calibri" w:cs="Times New Roman" w:hint="eastAsia"/>
@@ -22471,7 +22459,7 @@
           <w:t>，画面上只显示一个人。</w:t>
         </w:r>
       </w:ins>
-      <w:ins w:id="160" w:author="Ryan" w:date="2024-02-04T11:03:00Z">
+      <w:ins w:id="147" w:author="Ryan" w:date="2024-02-04T11:03:00Z">
         <w:r>
           <w:rPr>
             <w:rFonts w:ascii="Calibri" w:hAnsi="Calibri" w:cs="Times New Roman" w:hint="eastAsia"/>
@@ -22480,7 +22468,7 @@
           <w:t>然后</w:t>
         </w:r>
       </w:ins>
-      <w:ins w:id="161" w:author="Ryan" w:date="2024-02-04T11:07:00Z">
+      <w:ins w:id="148" w:author="Ryan" w:date="2024-02-04T11:07:00Z">
         <w:r>
           <w:rPr>
             <w:rFonts w:ascii="Calibri" w:hAnsi="Calibri" w:cs="Times New Roman" w:hint="eastAsia"/>
@@ -22489,7 +22477,7 @@
           <w:t>后面一个立绘出来</w:t>
         </w:r>
       </w:ins>
-      <w:ins w:id="162" w:author="Ryan" w:date="2024-02-04T11:04:00Z">
+      <w:ins w:id="149" w:author="Ryan" w:date="2024-02-04T11:04:00Z">
         <w:r>
           <w:rPr>
             <w:rFonts w:ascii="Calibri" w:hAnsi="Calibri" w:cs="Times New Roman" w:hint="eastAsia"/>
@@ -22498,7 +22486,7 @@
           <w:t>以后</w:t>
         </w:r>
       </w:ins>
-      <w:ins w:id="163" w:author="Ryan" w:date="2024-02-04T11:07:00Z">
+      <w:ins w:id="150" w:author="Ryan" w:date="2024-02-04T11:07:00Z">
         <w:r>
           <w:rPr>
             <w:rFonts w:ascii="Calibri" w:hAnsi="Calibri" w:cs="Times New Roman" w:hint="eastAsia"/>
@@ -22507,7 +22495,7 @@
           <w:t>前面一个就</w:t>
         </w:r>
       </w:ins>
-      <w:ins w:id="164" w:author="Ryan" w:date="2024-02-04T11:04:00Z">
+      <w:ins w:id="151" w:author="Ryan" w:date="2024-02-04T11:04:00Z">
         <w:r>
           <w:rPr>
             <w:rFonts w:ascii="Calibri" w:hAnsi="Calibri" w:cs="Times New Roman" w:hint="eastAsia"/>
@@ -22516,14 +22504,14 @@
           <w:t>自动消失</w:t>
         </w:r>
       </w:ins>
-      <w:ins w:id="165" w:author="Ryan" w:date="2024-02-04T11:02:00Z">
+      <w:ins w:id="152" w:author="Ryan" w:date="2024-02-04T11:02:00Z">
         <w:r>
           <w:rPr>
-            <w:rFonts w:ascii="Calibri" w:hAnsi="Calibri" w:cs="Times New Roman"/>
+            <w:rFonts w:ascii="Calibri" w:hAnsi="Calibri" w:cs="Times New Roman" w:hint="eastAsia"/>
             <w:highlight w:val="yellow"/>
-            <w:rPrChange w:id="166" w:author="Ryan" w:date="2024-02-04T11:03:00Z">
+            <w:rPrChange w:id="153" w:author="Ryan" w:date="2024-02-04T11:03:00Z">
               <w:rPr>
-                <w:rFonts w:ascii="Calibri" w:hAnsi="Calibri" w:cs="Times New Roman"/>
+                <w:rFonts w:ascii="Calibri" w:hAnsi="Calibri" w:cs="Times New Roman" w:hint="eastAsia"/>
               </w:rPr>
             </w:rPrChange>
           </w:rPr>
@@ -22573,7 +22561,7 @@
         </w:rPr>
         <w:t>1</w:t>
       </w:r>
-      <w:ins w:id="167" w:author="Ryan" w:date="2024-02-04T10:59:00Z">
+      <w:ins w:id="154" w:author="Ryan" w:date="2024-02-04T10:59:00Z">
         <w:r>
           <w:rPr>
             <w:highlight w:val="yellow"/>
@@ -22581,7 +22569,7 @@
           <w:t>1wx</w:t>
         </w:r>
       </w:ins>
-      <w:del w:id="168" w:author="Ryan" w:date="2024-02-04T10:59:00Z">
+      <w:del w:id="155" w:author="Ryan" w:date="2024-02-04T10:59:00Z">
         <w:r>
           <w:rPr>
             <w:highlight w:val="yellow"/>
@@ -22978,7 +22966,7 @@
         </w:rPr>
         <w:t>{显示立绘</w:t>
       </w:r>
-      <w:del w:id="169" w:author="Ryan" w:date="2024-02-04T11:00:00Z">
+      <w:del w:id="156" w:author="Ryan" w:date="2024-02-04T11:00:00Z">
         <w:r>
           <w:rPr>
             <w:highlight w:val="yellow"/>
@@ -23006,7 +22994,7 @@
           <w:delText>zm</w:delText>
         </w:r>
       </w:del>
-      <w:ins w:id="170" w:author="Ryan" w:date="2024-02-04T11:00:00Z">
+      <w:ins w:id="157" w:author="Ryan" w:date="2024-02-04T11:00:00Z">
         <w:r>
           <w:t>WH13kx</w:t>
         </w:r>
@@ -24009,7 +23997,7 @@
         </w:rPr>
         <w:t>13</w:t>
       </w:r>
-      <w:ins w:id="171" w:author="Ryan" w:date="2024-02-04T11:01:00Z">
+      <w:ins w:id="158" w:author="Ryan" w:date="2024-02-04T11:01:00Z">
         <w:r>
           <w:rPr>
             <w:highlight w:val="yellow"/>
@@ -24017,7 +24005,7 @@
           <w:t>bx</w:t>
         </w:r>
       </w:ins>
-      <w:del w:id="172" w:author="Ryan" w:date="2024-02-04T11:01:00Z">
+      <w:del w:id="159" w:author="Ryan" w:date="2024-02-04T11:01:00Z">
         <w:r>
           <w:rPr>
             <w:highlight w:val="yellow"/>
@@ -24308,7 +24296,7 @@
         </w:rPr>
         <w:t>(´•</w:t>
       </w:r>
-      <w:ins w:id="173" w:author="Ryan" w:date="2024-02-04T11:02:00Z">
+      <w:ins w:id="160" w:author="Ryan" w:date="2024-02-04T11:02:00Z">
         <w:r>
           <w:rPr>
             <w:rFonts w:ascii="Microsoft Himalaya" w:hAnsi="Microsoft Himalaya" w:cs="Microsoft Himalaya"/>
@@ -24319,7 +24307,7 @@
           <w:t>_</w:t>
         </w:r>
       </w:ins>
-      <w:del w:id="174" w:author="Ryan" w:date="2024-02-04T11:01:00Z">
+      <w:del w:id="161" w:author="Ryan" w:date="2024-02-04T11:01:00Z">
         <w:r>
           <w:rPr>
             <w:rFonts w:ascii="Microsoft Himalaya" w:hAnsi="Microsoft Himalaya" w:cs="Microsoft Himalaya"/>
@@ -26369,7 +26357,7 @@
         <w:spacing w:before="0" w:beforeAutospacing="0" w:after="0" w:afterAutospacing="0" w:line="309" w:lineRule="auto"/>
         <w:jc w:val="both"/>
         <w:rPr>
-          <w:ins w:id="175" w:author="Ryan" w:date="2024-02-04T11:09:00Z"/>
+          <w:ins w:id="162" w:author="Ryan" w:date="2024-02-04T11:09:00Z"/>
           <w:rFonts w:ascii="Calibri" w:hAnsi="Calibri" w:cs="Times New Roman"/>
         </w:rPr>
       </w:pPr>
@@ -26430,12 +26418,12 @@
     <w:p>
       <w:pPr>
         <w:rPr>
-          <w:rFonts w:ascii="Calibri" w:eastAsia="宋体" w:hAnsi="Calibri" w:cs="Times New Roman"/>
-          <w:rPrChange w:id="176" w:author="Ryan" w:date="2024-02-04T11:09:00Z">
+          <w:rFonts w:ascii="Calibri" w:hAnsi="Calibri" w:cs="Times New Roman"/>
+          <w:rPrChange w:id="163" w:author="Ryan" w:date="2024-02-04T11:09:00Z">
             <w:rPr/>
           </w:rPrChange>
         </w:rPr>
-        <w:pPrChange w:id="177" w:author="Ryan" w:date="2024-02-04T11:09:00Z">
+        <w:pPrChange w:id="164" w:author="Ryan" w:date="2024-02-04T11:09:00Z">
           <w:pPr>
             <w:pStyle w:val="paragraph"/>
             <w:spacing w:before="0" w:beforeAutospacing="0" w:after="0" w:afterAutospacing="0" w:line="309" w:lineRule="auto"/>
@@ -26443,7 +26431,7 @@
           </w:pPr>
         </w:pPrChange>
       </w:pPr>
-      <w:ins w:id="178" w:author="Ryan" w:date="2024-02-04T11:09:00Z">
+      <w:ins w:id="165" w:author="Ryan" w:date="2024-02-04T11:09:00Z">
         <w:r>
           <w:t>#</w:t>
         </w:r>
@@ -26488,7 +26476,7 @@
         <w:spacing w:before="0" w:beforeAutospacing="0" w:after="0" w:afterAutospacing="0" w:line="309" w:lineRule="auto"/>
         <w:jc w:val="both"/>
         <w:rPr>
-          <w:del w:id="179" w:author="Ryan" w:date="2024-02-04T11:09:00Z"/>
+          <w:del w:id="166" w:author="Ryan" w:date="2024-02-04T11:09:00Z"/>
         </w:rPr>
       </w:pPr>
       <w:r>
@@ -26548,18 +26536,13 @@
         </w:rPr>
         <w:t>"</w:t>
       </w:r>
-      <w:bookmarkStart w:id="180" w:name="_GoBack"/>
-      <w:bookmarkEnd w:id="180"/>
     </w:p>
     <w:p>
       <w:pPr>
         <w:pStyle w:val="paragraph"/>
         <w:spacing w:before="0" w:beforeAutospacing="0" w:after="0" w:afterAutospacing="0" w:line="309" w:lineRule="auto"/>
         <w:jc w:val="both"/>
-        <w:rPr>
-          <w:rFonts w:hint="eastAsia"/>
-        </w:rPr>
-        <w:pPrChange w:id="181" w:author="Ryan" w:date="2024-02-04T11:09:00Z">
+        <w:pPrChange w:id="167" w:author="Ryan" w:date="2024-02-04T11:09:00Z">
           <w:pPr/>
         </w:pPrChange>
       </w:pPr>
@@ -26843,7 +26826,7 @@
       </w:r>
     </w:p>
     <w:sectPr>
-      <w:footerReference w:type="default" r:id="rId7"/>
+      <w:footerReference w:type="default" r:id="rId8"/>
       <w:pgSz w:w="11906" w:h="16838"/>
       <w:pgMar w:top="1440" w:right="1800" w:bottom="1440" w:left="1800" w:header="851" w:footer="992" w:gutter="0"/>
       <w:cols w:space="425"/>
@@ -26854,7 +26837,7 @@
 </file>
 
 <file path=word/endnotes.xml><?xml version="1.0" encoding="utf-8"?>
-<w:endnotes xmlns:wpc="http://schemas.microsoft.com/office/word/2010/wordprocessingCanvas" xmlns:mc="http://schemas.openxmlformats.org/markup-compatibility/2006" xmlns:o="urn:schemas-microsoft-com:office:office" xmlns:r="http://schemas.openxmlformats.org/officeDocument/2006/relationships" xmlns:m="http://schemas.openxmlformats.org/officeDocument/2006/math" xmlns:v="urn:schemas-microsoft-com:vml" xmlns:wp14="http://schemas.microsoft.com/office/word/2010/wordprocessingDrawing" xmlns:wp="http://schemas.openxmlformats.org/drawingml/2006/wordprocessingDrawing" xmlns:w10="urn:schemas-microsoft-com:office:word" xmlns:w="http://schemas.openxmlformats.org/wordprocessingml/2006/main" xmlns:w14="http://schemas.microsoft.com/office/word/2010/wordml" xmlns:w15="http://schemas.microsoft.com/office/word/2012/wordml" xmlns:wpg="http://schemas.microsoft.com/office/word/2010/wordprocessingGroup" xmlns:wpi="http://schemas.microsoft.com/office/word/2010/wordprocessingInk" xmlns:wne="http://schemas.microsoft.com/office/word/2006/wordml" xmlns:wps="http://schemas.microsoft.com/office/word/2010/wordprocessingShape" mc:Ignorable="w14 w15 wp14">
+<w:endnotes xmlns:wpc="http://schemas.microsoft.com/office/word/2010/wordprocessingCanvas" xmlns:cx="http://schemas.microsoft.com/office/drawing/2014/chartex" xmlns:cx1="http://schemas.microsoft.com/office/drawing/2015/9/8/chartex" xmlns:cx2="http://schemas.microsoft.com/office/drawing/2015/10/21/chartex" xmlns:cx3="http://schemas.microsoft.com/office/drawing/2016/5/9/chartex" xmlns:cx4="http://schemas.microsoft.com/office/drawing/2016/5/10/chartex" xmlns:cx5="http://schemas.microsoft.com/office/drawing/2016/5/11/chartex" xmlns:cx6="http://schemas.microsoft.com/office/drawing/2016/5/12/chartex" xmlns:cx7="http://schemas.microsoft.com/office/drawing/2016/5/13/chartex" xmlns:cx8="http://schemas.microsoft.com/office/drawing/2016/5/14/chartex" xmlns:mc="http://schemas.openxmlformats.org/markup-compatibility/2006" xmlns:aink="http://schemas.microsoft.com/office/drawing/2016/ink" xmlns:am3d="http://schemas.microsoft.com/office/drawing/2017/model3d" xmlns:o="urn:schemas-microsoft-com:office:office" xmlns:oel="http://schemas.microsoft.com/office/2019/extlst" xmlns:r="http://schemas.openxmlformats.org/officeDocument/2006/relationships" xmlns:m="http://schemas.openxmlformats.org/officeDocument/2006/math" xmlns:v="urn:schemas-microsoft-com:vml" xmlns:wp14="http://schemas.microsoft.com/office/word/2010/wordprocessingDrawing" xmlns:wp="http://schemas.openxmlformats.org/drawingml/2006/wordprocessingDrawing" xmlns:w10="urn:schemas-microsoft-com:office:word" xmlns:w="http://schemas.openxmlformats.org/wordprocessingml/2006/main" xmlns:w14="http://schemas.microsoft.com/office/word/2010/wordml" xmlns:w15="http://schemas.microsoft.com/office/word/2012/wordml" xmlns:w16cex="http://schemas.microsoft.com/office/word/2018/wordml/cex" xmlns:w16cid="http://schemas.microsoft.com/office/word/2016/wordml/cid" xmlns:w16="http://schemas.microsoft.com/office/word/2018/wordml" xmlns:w16sdtdh="http://schemas.microsoft.com/office/word/2020/wordml/sdtdatahash" xmlns:w16se="http://schemas.microsoft.com/office/word/2015/wordml/symex" xmlns:wpg="http://schemas.microsoft.com/office/word/2010/wordprocessingGroup" xmlns:wpi="http://schemas.microsoft.com/office/word/2010/wordprocessingInk" xmlns:wne="http://schemas.microsoft.com/office/word/2006/wordml" xmlns:wps="http://schemas.microsoft.com/office/word/2010/wordprocessingShape" mc:Ignorable="w14 w15 w16se w16cid w16 w16cex w16sdtdh wp14">
   <w:endnote w:type="separator" w:id="-1">
     <w:p>
       <w:r>
@@ -26873,7 +26856,7 @@
 </file>
 
 <file path=word/footer1.xml><?xml version="1.0" encoding="utf-8"?>
-<w:ftr xmlns:wpc="http://schemas.microsoft.com/office/word/2010/wordprocessingCanvas" xmlns:mc="http://schemas.openxmlformats.org/markup-compatibility/2006" xmlns:o="urn:schemas-microsoft-com:office:office" xmlns:r="http://schemas.openxmlformats.org/officeDocument/2006/relationships" xmlns:m="http://schemas.openxmlformats.org/officeDocument/2006/math" xmlns:v="urn:schemas-microsoft-com:vml" xmlns:wp14="http://schemas.microsoft.com/office/word/2010/wordprocessingDrawing" xmlns:wp="http://schemas.openxmlformats.org/drawingml/2006/wordprocessingDrawing" xmlns:w10="urn:schemas-microsoft-com:office:word" xmlns:w="http://schemas.openxmlformats.org/wordprocessingml/2006/main" xmlns:w14="http://schemas.microsoft.com/office/word/2010/wordml" xmlns:w15="http://schemas.microsoft.com/office/word/2012/wordml" xmlns:wpg="http://schemas.microsoft.com/office/word/2010/wordprocessingGroup" xmlns:wpi="http://schemas.microsoft.com/office/word/2010/wordprocessingInk" xmlns:wne="http://schemas.microsoft.com/office/word/2006/wordml" xmlns:wps="http://schemas.microsoft.com/office/word/2010/wordprocessingShape" mc:Ignorable="w14 w15 wp14">
+<w:ftr xmlns:wpc="http://schemas.microsoft.com/office/word/2010/wordprocessingCanvas" xmlns:cx="http://schemas.microsoft.com/office/drawing/2014/chartex" xmlns:cx1="http://schemas.microsoft.com/office/drawing/2015/9/8/chartex" xmlns:cx2="http://schemas.microsoft.com/office/drawing/2015/10/21/chartex" xmlns:cx3="http://schemas.microsoft.com/office/drawing/2016/5/9/chartex" xmlns:cx4="http://schemas.microsoft.com/office/drawing/2016/5/10/chartex" xmlns:cx5="http://schemas.microsoft.com/office/drawing/2016/5/11/chartex" xmlns:cx6="http://schemas.microsoft.com/office/drawing/2016/5/12/chartex" xmlns:cx7="http://schemas.microsoft.com/office/drawing/2016/5/13/chartex" xmlns:cx8="http://schemas.microsoft.com/office/drawing/2016/5/14/chartex" xmlns:mc="http://schemas.openxmlformats.org/markup-compatibility/2006" xmlns:aink="http://schemas.microsoft.com/office/drawing/2016/ink" xmlns:am3d="http://schemas.microsoft.com/office/drawing/2017/model3d" xmlns:o="urn:schemas-microsoft-com:office:office" xmlns:oel="http://schemas.microsoft.com/office/2019/extlst" xmlns:r="http://schemas.openxmlformats.org/officeDocument/2006/relationships" xmlns:m="http://schemas.openxmlformats.org/officeDocument/2006/math" xmlns:v="urn:schemas-microsoft-com:vml" xmlns:wp14="http://schemas.microsoft.com/office/word/2010/wordprocessingDrawing" xmlns:wp="http://schemas.openxmlformats.org/drawingml/2006/wordprocessingDrawing" xmlns:w10="urn:schemas-microsoft-com:office:word" xmlns:w="http://schemas.openxmlformats.org/wordprocessingml/2006/main" xmlns:w14="http://schemas.microsoft.com/office/word/2010/wordml" xmlns:w15="http://schemas.microsoft.com/office/word/2012/wordml" xmlns:w16cex="http://schemas.microsoft.com/office/word/2018/wordml/cex" xmlns:w16cid="http://schemas.microsoft.com/office/word/2016/wordml/cid" xmlns:w16="http://schemas.microsoft.com/office/word/2018/wordml" xmlns:w16sdtdh="http://schemas.microsoft.com/office/word/2020/wordml/sdtdatahash" xmlns:w16se="http://schemas.microsoft.com/office/word/2015/wordml/symex" xmlns:wpg="http://schemas.microsoft.com/office/word/2010/wordprocessingGroup" xmlns:wpi="http://schemas.microsoft.com/office/word/2010/wordprocessingInk" xmlns:wne="http://schemas.microsoft.com/office/word/2006/wordml" xmlns:wps="http://schemas.microsoft.com/office/word/2010/wordprocessingShape" mc:Ignorable="w14 w15 w16se w16cid w16 w16cex w16sdtdh wp14">
   <w:sdt>
     <w:sdtPr>
       <w:id w:val="800116496"/>
@@ -26885,7 +26868,7 @@
     <w:sdtContent>
       <w:p>
         <w:pPr>
-          <w:pStyle w:val="a4"/>
+          <w:pStyle w:val="Footer"/>
           <w:jc w:val="center"/>
         </w:pPr>
         <w:r>
@@ -26912,14 +26895,14 @@
   </w:sdt>
   <w:p>
     <w:pPr>
-      <w:pStyle w:val="a4"/>
+      <w:pStyle w:val="Footer"/>
     </w:pPr>
   </w:p>
 </w:ftr>
 </file>
 
 <file path=word/footnotes.xml><?xml version="1.0" encoding="utf-8"?>
-<w:footnotes xmlns:wpc="http://schemas.microsoft.com/office/word/2010/wordprocessingCanvas" xmlns:mc="http://schemas.openxmlformats.org/markup-compatibility/2006" xmlns:o="urn:schemas-microsoft-com:office:office" xmlns:r="http://schemas.openxmlformats.org/officeDocument/2006/relationships" xmlns:m="http://schemas.openxmlformats.org/officeDocument/2006/math" xmlns:v="urn:schemas-microsoft-com:vml" xmlns:wp14="http://schemas.microsoft.com/office/word/2010/wordprocessingDrawing" xmlns:wp="http://schemas.openxmlformats.org/drawingml/2006/wordprocessingDrawing" xmlns:w10="urn:schemas-microsoft-com:office:word" xmlns:w="http://schemas.openxmlformats.org/wordprocessingml/2006/main" xmlns:w14="http://schemas.microsoft.com/office/word/2010/wordml" xmlns:w15="http://schemas.microsoft.com/office/word/2012/wordml" xmlns:wpg="http://schemas.microsoft.com/office/word/2010/wordprocessingGroup" xmlns:wpi="http://schemas.microsoft.com/office/word/2010/wordprocessingInk" xmlns:wne="http://schemas.microsoft.com/office/word/2006/wordml" xmlns:wps="http://schemas.microsoft.com/office/word/2010/wordprocessingShape" mc:Ignorable="w14 w15 wp14">
+<w:footnotes xmlns:wpc="http://schemas.microsoft.com/office/word/2010/wordprocessingCanvas" xmlns:cx="http://schemas.microsoft.com/office/drawing/2014/chartex" xmlns:cx1="http://schemas.microsoft.com/office/drawing/2015/9/8/chartex" xmlns:cx2="http://schemas.microsoft.com/office/drawing/2015/10/21/chartex" xmlns:cx3="http://schemas.microsoft.com/office/drawing/2016/5/9/chartex" xmlns:cx4="http://schemas.microsoft.com/office/drawing/2016/5/10/chartex" xmlns:cx5="http://schemas.microsoft.com/office/drawing/2016/5/11/chartex" xmlns:cx6="http://schemas.microsoft.com/office/drawing/2016/5/12/chartex" xmlns:cx7="http://schemas.microsoft.com/office/drawing/2016/5/13/chartex" xmlns:cx8="http://schemas.microsoft.com/office/drawing/2016/5/14/chartex" xmlns:mc="http://schemas.openxmlformats.org/markup-compatibility/2006" xmlns:aink="http://schemas.microsoft.com/office/drawing/2016/ink" xmlns:am3d="http://schemas.microsoft.com/office/drawing/2017/model3d" xmlns:o="urn:schemas-microsoft-com:office:office" xmlns:oel="http://schemas.microsoft.com/office/2019/extlst" xmlns:r="http://schemas.openxmlformats.org/officeDocument/2006/relationships" xmlns:m="http://schemas.openxmlformats.org/officeDocument/2006/math" xmlns:v="urn:schemas-microsoft-com:vml" xmlns:wp14="http://schemas.microsoft.com/office/word/2010/wordprocessingDrawing" xmlns:wp="http://schemas.openxmlformats.org/drawingml/2006/wordprocessingDrawing" xmlns:w10="urn:schemas-microsoft-com:office:word" xmlns:w="http://schemas.openxmlformats.org/wordprocessingml/2006/main" xmlns:w14="http://schemas.microsoft.com/office/word/2010/wordml" xmlns:w15="http://schemas.microsoft.com/office/word/2012/wordml" xmlns:w16cex="http://schemas.microsoft.com/office/word/2018/wordml/cex" xmlns:w16cid="http://schemas.microsoft.com/office/word/2016/wordml/cid" xmlns:w16="http://schemas.microsoft.com/office/word/2018/wordml" xmlns:w16sdtdh="http://schemas.microsoft.com/office/word/2020/wordml/sdtdatahash" xmlns:w16se="http://schemas.microsoft.com/office/word/2015/wordml/symex" xmlns:wpg="http://schemas.microsoft.com/office/word/2010/wordprocessingGroup" xmlns:wpi="http://schemas.microsoft.com/office/word/2010/wordprocessingInk" xmlns:wne="http://schemas.microsoft.com/office/word/2006/wordml" xmlns:wps="http://schemas.microsoft.com/office/word/2010/wordprocessingShape" mc:Ignorable="w14 w15 w16se w16cid w16 w16cex w16sdtdh wp14">
   <w:footnote w:type="separator" w:id="-1">
     <w:p>
       <w:r>
@@ -26937,16 +26920,140 @@
 </w:footnotes>
 </file>
 
+<file path=word/numbering.xml><?xml version="1.0" encoding="utf-8"?>
+<w:numbering xmlns:wpc="http://schemas.microsoft.com/office/word/2010/wordprocessingCanvas" xmlns:cx="http://schemas.microsoft.com/office/drawing/2014/chartex" xmlns:cx1="http://schemas.microsoft.com/office/drawing/2015/9/8/chartex" xmlns:cx2="http://schemas.microsoft.com/office/drawing/2015/10/21/chartex" xmlns:cx3="http://schemas.microsoft.com/office/drawing/2016/5/9/chartex" xmlns:cx4="http://schemas.microsoft.com/office/drawing/2016/5/10/chartex" xmlns:cx5="http://schemas.microsoft.com/office/drawing/2016/5/11/chartex" xmlns:cx6="http://schemas.microsoft.com/office/drawing/2016/5/12/chartex" xmlns:cx7="http://schemas.microsoft.com/office/drawing/2016/5/13/chartex" xmlns:cx8="http://schemas.microsoft.com/office/drawing/2016/5/14/chartex" xmlns:mc="http://schemas.openxmlformats.org/markup-compatibility/2006" xmlns:aink="http://schemas.microsoft.com/office/drawing/2016/ink" xmlns:am3d="http://schemas.microsoft.com/office/drawing/2017/model3d" xmlns:o="urn:schemas-microsoft-com:office:office" xmlns:oel="http://schemas.microsoft.com/office/2019/extlst" xmlns:r="http://schemas.openxmlformats.org/officeDocument/2006/relationships" xmlns:m="http://schemas.openxmlformats.org/officeDocument/2006/math" xmlns:v="urn:schemas-microsoft-com:vml" xmlns:wp14="http://schemas.microsoft.com/office/word/2010/wordprocessingDrawing" xmlns:wp="http://schemas.openxmlformats.org/drawingml/2006/wordprocessingDrawing" xmlns:w10="urn:schemas-microsoft-com:office:word" xmlns:w="http://schemas.openxmlformats.org/wordprocessingml/2006/main" xmlns:w14="http://schemas.microsoft.com/office/word/2010/wordml" xmlns:w15="http://schemas.microsoft.com/office/word/2012/wordml" xmlns:w16cex="http://schemas.microsoft.com/office/word/2018/wordml/cex" xmlns:w16cid="http://schemas.microsoft.com/office/word/2016/wordml/cid" xmlns:w16="http://schemas.microsoft.com/office/word/2018/wordml" xmlns:w16sdtdh="http://schemas.microsoft.com/office/word/2020/wordml/sdtdatahash" xmlns:w16se="http://schemas.microsoft.com/office/word/2015/wordml/symex" xmlns:wpg="http://schemas.microsoft.com/office/word/2010/wordprocessingGroup" xmlns:wpi="http://schemas.microsoft.com/office/word/2010/wordprocessingInk" xmlns:wne="http://schemas.microsoft.com/office/word/2006/wordml" xmlns:wps="http://schemas.microsoft.com/office/word/2010/wordprocessingShape" mc:Ignorable="w14 w15 w16se w16cid w16 w16cex w16sdtdh wp14">
+  <w:abstractNum w:abstractNumId="0" w15:restartNumberingAfterBreak="0">
+    <w:nsid w:val="49673610"/>
+    <w:multiLevelType w:val="hybridMultilevel"/>
+    <w:tmpl w:val="8F66CD96"/>
+    <w:lvl w:ilvl="0" w:tplc="04090001">
+      <w:start w:val="1"/>
+      <w:numFmt w:val="bullet"/>
+      <w:lvlText w:val=""/>
+      <w:lvlJc w:val="left"/>
+      <w:pPr>
+        <w:ind w:left="440" w:hanging="440"/>
+      </w:pPr>
+      <w:rPr>
+        <w:rFonts w:ascii="Wingdings" w:hAnsi="Wingdings" w:hint="default"/>
+      </w:rPr>
+    </w:lvl>
+    <w:lvl w:ilvl="1" w:tplc="04090003" w:tentative="1">
+      <w:start w:val="1"/>
+      <w:numFmt w:val="bullet"/>
+      <w:lvlText w:val=""/>
+      <w:lvlJc w:val="left"/>
+      <w:pPr>
+        <w:ind w:left="880" w:hanging="440"/>
+      </w:pPr>
+      <w:rPr>
+        <w:rFonts w:ascii="Wingdings" w:hAnsi="Wingdings" w:hint="default"/>
+      </w:rPr>
+    </w:lvl>
+    <w:lvl w:ilvl="2" w:tplc="04090005" w:tentative="1">
+      <w:start w:val="1"/>
+      <w:numFmt w:val="bullet"/>
+      <w:lvlText w:val=""/>
+      <w:lvlJc w:val="left"/>
+      <w:pPr>
+        <w:ind w:left="1320" w:hanging="440"/>
+      </w:pPr>
+      <w:rPr>
+        <w:rFonts w:ascii="Wingdings" w:hAnsi="Wingdings" w:hint="default"/>
+      </w:rPr>
+    </w:lvl>
+    <w:lvl w:ilvl="3" w:tplc="04090001" w:tentative="1">
+      <w:start w:val="1"/>
+      <w:numFmt w:val="bullet"/>
+      <w:lvlText w:val=""/>
+      <w:lvlJc w:val="left"/>
+      <w:pPr>
+        <w:ind w:left="1760" w:hanging="440"/>
+      </w:pPr>
+      <w:rPr>
+        <w:rFonts w:ascii="Wingdings" w:hAnsi="Wingdings" w:hint="default"/>
+      </w:rPr>
+    </w:lvl>
+    <w:lvl w:ilvl="4" w:tplc="04090003" w:tentative="1">
+      <w:start w:val="1"/>
+      <w:numFmt w:val="bullet"/>
+      <w:lvlText w:val=""/>
+      <w:lvlJc w:val="left"/>
+      <w:pPr>
+        <w:ind w:left="2200" w:hanging="440"/>
+      </w:pPr>
+      <w:rPr>
+        <w:rFonts w:ascii="Wingdings" w:hAnsi="Wingdings" w:hint="default"/>
+      </w:rPr>
+    </w:lvl>
+    <w:lvl w:ilvl="5" w:tplc="04090005" w:tentative="1">
+      <w:start w:val="1"/>
+      <w:numFmt w:val="bullet"/>
+      <w:lvlText w:val=""/>
+      <w:lvlJc w:val="left"/>
+      <w:pPr>
+        <w:ind w:left="2640" w:hanging="440"/>
+      </w:pPr>
+      <w:rPr>
+        <w:rFonts w:ascii="Wingdings" w:hAnsi="Wingdings" w:hint="default"/>
+      </w:rPr>
+    </w:lvl>
+    <w:lvl w:ilvl="6" w:tplc="04090001" w:tentative="1">
+      <w:start w:val="1"/>
+      <w:numFmt w:val="bullet"/>
+      <w:lvlText w:val=""/>
+      <w:lvlJc w:val="left"/>
+      <w:pPr>
+        <w:ind w:left="3080" w:hanging="440"/>
+      </w:pPr>
+      <w:rPr>
+        <w:rFonts w:ascii="Wingdings" w:hAnsi="Wingdings" w:hint="default"/>
+      </w:rPr>
+    </w:lvl>
+    <w:lvl w:ilvl="7" w:tplc="04090003" w:tentative="1">
+      <w:start w:val="1"/>
+      <w:numFmt w:val="bullet"/>
+      <w:lvlText w:val=""/>
+      <w:lvlJc w:val="left"/>
+      <w:pPr>
+        <w:ind w:left="3520" w:hanging="440"/>
+      </w:pPr>
+      <w:rPr>
+        <w:rFonts w:ascii="Wingdings" w:hAnsi="Wingdings" w:hint="default"/>
+      </w:rPr>
+    </w:lvl>
+    <w:lvl w:ilvl="8" w:tplc="04090005" w:tentative="1">
+      <w:start w:val="1"/>
+      <w:numFmt w:val="bullet"/>
+      <w:lvlText w:val=""/>
+      <w:lvlJc w:val="left"/>
+      <w:pPr>
+        <w:ind w:left="3960" w:hanging="440"/>
+      </w:pPr>
+      <w:rPr>
+        <w:rFonts w:ascii="Wingdings" w:hAnsi="Wingdings" w:hint="default"/>
+      </w:rPr>
+    </w:lvl>
+  </w:abstractNum>
+  <w:num w:numId="1" w16cid:durableId="2062973574">
+    <w:abstractNumId w:val="0"/>
+  </w:num>
+</w:numbering>
+</file>
+
 <file path=word/people.xml><?xml version="1.0" encoding="utf-8"?>
-<w15:people xmlns:wpc="http://schemas.microsoft.com/office/word/2010/wordprocessingCanvas" xmlns:mc="http://schemas.openxmlformats.org/markup-compatibility/2006" xmlns:o="urn:schemas-microsoft-com:office:office" xmlns:r="http://schemas.openxmlformats.org/officeDocument/2006/relationships" xmlns:m="http://schemas.openxmlformats.org/officeDocument/2006/math" xmlns:v="urn:schemas-microsoft-com:vml" xmlns:wp14="http://schemas.microsoft.com/office/word/2010/wordprocessingDrawing" xmlns:wp="http://schemas.openxmlformats.org/drawingml/2006/wordprocessingDrawing" xmlns:w10="urn:schemas-microsoft-com:office:word" xmlns:w="http://schemas.openxmlformats.org/wordprocessingml/2006/main" xmlns:w14="http://schemas.microsoft.com/office/word/2010/wordml" xmlns:w15="http://schemas.microsoft.com/office/word/2012/wordml" xmlns:wpg="http://schemas.microsoft.com/office/word/2010/wordprocessingGroup" xmlns:wpi="http://schemas.microsoft.com/office/word/2010/wordprocessingInk" xmlns:wne="http://schemas.microsoft.com/office/word/2006/wordml" xmlns:wps="http://schemas.microsoft.com/office/word/2010/wordprocessingShape" mc:Ignorable="w14 w15 wp14">
+<w15:people xmlns:wpc="http://schemas.microsoft.com/office/word/2010/wordprocessingCanvas" xmlns:cx="http://schemas.microsoft.com/office/drawing/2014/chartex" xmlns:cx1="http://schemas.microsoft.com/office/drawing/2015/9/8/chartex" xmlns:cx2="http://schemas.microsoft.com/office/drawing/2015/10/21/chartex" xmlns:cx3="http://schemas.microsoft.com/office/drawing/2016/5/9/chartex" xmlns:cx4="http://schemas.microsoft.com/office/drawing/2016/5/10/chartex" xmlns:cx5="http://schemas.microsoft.com/office/drawing/2016/5/11/chartex" xmlns:cx6="http://schemas.microsoft.com/office/drawing/2016/5/12/chartex" xmlns:cx7="http://schemas.microsoft.com/office/drawing/2016/5/13/chartex" xmlns:cx8="http://schemas.microsoft.com/office/drawing/2016/5/14/chartex" xmlns:mc="http://schemas.openxmlformats.org/markup-compatibility/2006" xmlns:aink="http://schemas.microsoft.com/office/drawing/2016/ink" xmlns:am3d="http://schemas.microsoft.com/office/drawing/2017/model3d" xmlns:o="urn:schemas-microsoft-com:office:office" xmlns:oel="http://schemas.microsoft.com/office/2019/extlst" xmlns:r="http://schemas.openxmlformats.org/officeDocument/2006/relationships" xmlns:m="http://schemas.openxmlformats.org/officeDocument/2006/math" xmlns:v="urn:schemas-microsoft-com:vml" xmlns:wp14="http://schemas.microsoft.com/office/word/2010/wordprocessingDrawing" xmlns:wp="http://schemas.openxmlformats.org/drawingml/2006/wordprocessingDrawing" xmlns:w10="urn:schemas-microsoft-com:office:word" xmlns:w="http://schemas.openxmlformats.org/wordprocessingml/2006/main" xmlns:w14="http://schemas.microsoft.com/office/word/2010/wordml" xmlns:w15="http://schemas.microsoft.com/office/word/2012/wordml" xmlns:w16cex="http://schemas.microsoft.com/office/word/2018/wordml/cex" xmlns:w16cid="http://schemas.microsoft.com/office/word/2016/wordml/cid" xmlns:w16="http://schemas.microsoft.com/office/word/2018/wordml" xmlns:w16sdtdh="http://schemas.microsoft.com/office/word/2020/wordml/sdtdatahash" xmlns:w16se="http://schemas.microsoft.com/office/word/2015/wordml/symex" xmlns:wpg="http://schemas.microsoft.com/office/word/2010/wordprocessingGroup" xmlns:wpi="http://schemas.microsoft.com/office/word/2010/wordprocessingInk" xmlns:wne="http://schemas.microsoft.com/office/word/2006/wordml" xmlns:wps="http://schemas.microsoft.com/office/word/2010/wordprocessingShape" mc:Ignorable="w14 w15 w16se w16cid w16 w16cex w16sdtdh wp14">
   <w15:person w15:author="Ryan">
     <w15:presenceInfo w15:providerId="None" w15:userId="Ryan"/>
+  </w15:person>
+  <w15:person w15:author="海荣 吴">
+    <w15:presenceInfo w15:providerId="Windows Live" w15:userId="bf027de8bfa4cfd9"/>
   </w15:person>
 </w15:people>
 </file>
 
 <file path=word/styles.xml><?xml version="1.0" encoding="utf-8"?>
-<w:styles xmlns:mc="http://schemas.openxmlformats.org/markup-compatibility/2006" xmlns:r="http://schemas.openxmlformats.org/officeDocument/2006/relationships" xmlns:w="http://schemas.openxmlformats.org/wordprocessingml/2006/main" xmlns:w14="http://schemas.microsoft.com/office/word/2010/wordml" xmlns:w15="http://schemas.microsoft.com/office/word/2012/wordml" mc:Ignorable="w14 w15">
+<w:styles xmlns:mc="http://schemas.openxmlformats.org/markup-compatibility/2006" xmlns:r="http://schemas.openxmlformats.org/officeDocument/2006/relationships" xmlns:w="http://schemas.openxmlformats.org/wordprocessingml/2006/main" xmlns:w14="http://schemas.microsoft.com/office/word/2010/wordml" xmlns:w15="http://schemas.microsoft.com/office/word/2012/wordml" xmlns:w16cex="http://schemas.microsoft.com/office/word/2018/wordml/cex" xmlns:w16cid="http://schemas.microsoft.com/office/word/2016/wordml/cid" xmlns:w16="http://schemas.microsoft.com/office/word/2018/wordml" xmlns:w16sdtdh="http://schemas.microsoft.com/office/word/2020/wordml/sdtdatahash" xmlns:w16se="http://schemas.microsoft.com/office/word/2015/wordml/symex" mc:Ignorable="w14 w15 w16se w16cid w16 w16cex w16sdtdh">
   <w:docDefaults>
     <w:rPrDefault>
       <w:rPr>
@@ -26956,7 +27063,7 @@
     </w:rPrDefault>
     <w:pPrDefault/>
   </w:docDefaults>
-  <w:latentStyles w:defLockedState="0" w:defUIPriority="99" w:defSemiHidden="0" w:defUnhideWhenUsed="0" w:defQFormat="0" w:count="371">
+  <w:latentStyles w:defLockedState="0" w:defUIPriority="99" w:defSemiHidden="0" w:defUnhideWhenUsed="0" w:defQFormat="0" w:count="376">
     <w:lsdException w:name="Normal" w:uiPriority="0" w:qFormat="1"/>
     <w:lsdException w:name="heading 1" w:uiPriority="9" w:qFormat="1"/>
     <w:lsdException w:name="heading 2" w:semiHidden="1" w:uiPriority="9" w:unhideWhenUsed="1" w:qFormat="1"/>
@@ -27324,8 +27431,13 @@
     <w:lsdException w:name="List Table 5 Dark Accent 6" w:uiPriority="50"/>
     <w:lsdException w:name="List Table 6 Colorful Accent 6" w:uiPriority="51"/>
     <w:lsdException w:name="List Table 7 Colorful Accent 6" w:uiPriority="52"/>
+    <w:lsdException w:name="Mention" w:semiHidden="1" w:unhideWhenUsed="1"/>
+    <w:lsdException w:name="Smart Hyperlink" w:semiHidden="1" w:unhideWhenUsed="1"/>
+    <w:lsdException w:name="Hashtag" w:semiHidden="1" w:unhideWhenUsed="1"/>
+    <w:lsdException w:name="Unresolved Mention" w:semiHidden="1" w:unhideWhenUsed="1"/>
+    <w:lsdException w:name="Smart Link" w:semiHidden="1" w:unhideWhenUsed="1"/>
   </w:latentStyles>
-  <w:style w:type="paragraph" w:default="1" w:styleId="a">
+  <w:style w:type="paragraph" w:default="1" w:styleId="Normal">
     <w:name w:val="Normal"/>
     <w:qFormat/>
     <w:rsid w:val="00D47508"/>
@@ -27339,13 +27451,13 @@
       <w:szCs w:val="22"/>
     </w:rPr>
   </w:style>
-  <w:style w:type="character" w:default="1" w:styleId="a0">
+  <w:style w:type="character" w:default="1" w:styleId="DefaultParagraphFont">
     <w:name w:val="Default Paragraph Font"/>
     <w:uiPriority w:val="1"/>
     <w:semiHidden/>
     <w:unhideWhenUsed/>
   </w:style>
-  <w:style w:type="table" w:default="1" w:styleId="a1">
+  <w:style w:type="table" w:default="1" w:styleId="TableNormal">
     <w:name w:val="Normal Table"/>
     <w:uiPriority w:val="99"/>
     <w:semiHidden/>
@@ -27360,16 +27472,16 @@
       </w:tblCellMar>
     </w:tblPr>
   </w:style>
-  <w:style w:type="numbering" w:default="1" w:styleId="a2">
+  <w:style w:type="numbering" w:default="1" w:styleId="NoList">
     <w:name w:val="No List"/>
     <w:uiPriority w:val="99"/>
     <w:semiHidden/>
     <w:unhideWhenUsed/>
   </w:style>
-  <w:style w:type="paragraph" w:styleId="a3">
+  <w:style w:type="paragraph" w:styleId="CommentText">
     <w:name w:val="annotation text"/>
-    <w:basedOn w:val="a"/>
-    <w:link w:val="Char"/>
+    <w:basedOn w:val="Normal"/>
+    <w:link w:val="CommentTextChar"/>
     <w:uiPriority w:val="99"/>
     <w:semiHidden/>
     <w:unhideWhenUsed/>
@@ -27377,10 +27489,10 @@
       <w:jc w:val="left"/>
     </w:pPr>
   </w:style>
-  <w:style w:type="paragraph" w:styleId="a4">
+  <w:style w:type="paragraph" w:styleId="Footer">
     <w:name w:val="footer"/>
-    <w:basedOn w:val="a"/>
-    <w:link w:val="Char0"/>
+    <w:basedOn w:val="Normal"/>
+    <w:link w:val="FooterChar"/>
     <w:uiPriority w:val="99"/>
     <w:unhideWhenUsed/>
     <w:pPr>
@@ -27395,9 +27507,9 @@
       <w:sz w:val="18"/>
     </w:rPr>
   </w:style>
-  <w:style w:type="paragraph" w:styleId="a5">
+  <w:style w:type="paragraph" w:styleId="Header">
     <w:name w:val="header"/>
-    <w:basedOn w:val="a"/>
+    <w:basedOn w:val="Normal"/>
     <w:uiPriority w:val="99"/>
     <w:unhideWhenUsed/>
     <w:pPr>
@@ -27419,7 +27531,7 @@
   </w:style>
   <w:style w:type="paragraph" w:customStyle="1" w:styleId="paragraph">
     <w:name w:val="paragraph"/>
-    <w:basedOn w:val="a"/>
+    <w:basedOn w:val="Normal"/>
     <w:pPr>
       <w:widowControl/>
       <w:spacing w:before="100" w:beforeAutospacing="1" w:after="100" w:afterAutospacing="1"/>
@@ -27432,9 +27544,9 @@
       <w:szCs w:val="24"/>
     </w:rPr>
   </w:style>
-  <w:style w:type="character" w:styleId="a6">
+  <w:style w:type="character" w:styleId="CommentReference">
     <w:name w:val="annotation reference"/>
-    <w:basedOn w:val="a0"/>
+    <w:basedOn w:val="DefaultParagraphFont"/>
     <w:uiPriority w:val="99"/>
     <w:semiHidden/>
     <w:unhideWhenUsed/>
@@ -27443,7 +27555,7 @@
       <w:szCs w:val="21"/>
     </w:rPr>
   </w:style>
-  <w:style w:type="paragraph" w:styleId="a7">
+  <w:style w:type="paragraph" w:styleId="Revision">
     <w:name w:val="Revision"/>
     <w:hidden/>
     <w:uiPriority w:val="99"/>
@@ -27455,11 +27567,11 @@
       <w:szCs w:val="22"/>
     </w:rPr>
   </w:style>
-  <w:style w:type="paragraph" w:styleId="a8">
+  <w:style w:type="paragraph" w:styleId="CommentSubject">
     <w:name w:val="annotation subject"/>
-    <w:basedOn w:val="a3"/>
-    <w:next w:val="a3"/>
-    <w:link w:val="Char1"/>
+    <w:basedOn w:val="CommentText"/>
+    <w:next w:val="CommentText"/>
+    <w:link w:val="CommentSubjectChar"/>
     <w:uiPriority w:val="99"/>
     <w:semiHidden/>
     <w:unhideWhenUsed/>
@@ -27469,10 +27581,10 @@
       <w:bCs/>
     </w:rPr>
   </w:style>
-  <w:style w:type="character" w:customStyle="1" w:styleId="Char">
-    <w:name w:val="批注文字 Char"/>
-    <w:basedOn w:val="a0"/>
-    <w:link w:val="a3"/>
+  <w:style w:type="character" w:customStyle="1" w:styleId="CommentTextChar">
+    <w:name w:val="Comment Text Char"/>
+    <w:basedOn w:val="DefaultParagraphFont"/>
+    <w:link w:val="CommentText"/>
     <w:uiPriority w:val="99"/>
     <w:semiHidden/>
     <w:rsid w:val="00E52A1E"/>
@@ -27482,10 +27594,10 @@
       <w:szCs w:val="22"/>
     </w:rPr>
   </w:style>
-  <w:style w:type="character" w:customStyle="1" w:styleId="Char1">
-    <w:name w:val="批注主题 Char"/>
-    <w:basedOn w:val="Char"/>
-    <w:link w:val="a8"/>
+  <w:style w:type="character" w:customStyle="1" w:styleId="CommentSubjectChar">
+    <w:name w:val="Comment Subject Char"/>
+    <w:basedOn w:val="CommentTextChar"/>
+    <w:link w:val="CommentSubject"/>
     <w:uiPriority w:val="99"/>
     <w:semiHidden/>
     <w:rsid w:val="00E52A1E"/>
@@ -27497,10 +27609,10 @@
       <w:szCs w:val="22"/>
     </w:rPr>
   </w:style>
-  <w:style w:type="character" w:customStyle="1" w:styleId="Char0">
-    <w:name w:val="页脚 Char"/>
-    <w:basedOn w:val="a0"/>
-    <w:link w:val="a4"/>
+  <w:style w:type="character" w:customStyle="1" w:styleId="FooterChar">
+    <w:name w:val="Footer Char"/>
+    <w:basedOn w:val="DefaultParagraphFont"/>
+    <w:link w:val="Footer"/>
     <w:uiPriority w:val="99"/>
     <w:rsid w:val="00D0049B"/>
     <w:rPr>

</xml_diff>